<commit_message>
MAJ projet (fin ecriture, montant + lettrage debut
</commit_message>
<xml_diff>
--- a/PROJET STAGE/Résumé projet.docx
+++ b/PROJET STAGE/Résumé projet.docx
@@ -12,359 +12,130 @@
           <w:noProof/>
           <w:lang w:eastAsia="fr-FR"/>
         </w:rPr>
-        <mc:AlternateContent>
-          <mc:Choice Requires="wpg">
-            <w:drawing>
-              <wp:anchor distT="0" distB="0" distL="114300" distR="114300" simplePos="0" relativeHeight="251680768" behindDoc="0" locked="0" layoutInCell="1" allowOverlap="1">
-                <wp:simplePos x="0" y="0"/>
-                <wp:positionH relativeFrom="column">
-                  <wp:posOffset>-871220</wp:posOffset>
-                </wp:positionH>
-                <wp:positionV relativeFrom="paragraph">
-                  <wp:posOffset>-118745</wp:posOffset>
-                </wp:positionV>
-                <wp:extent cx="7467600" cy="1638300"/>
-                <wp:effectExtent l="0" t="0" r="0" b="0"/>
-                <wp:wrapNone/>
-                <wp:docPr id="6" name="Groupe 6"/>
-                <wp:cNvGraphicFramePr/>
-                <a:graphic xmlns:a="http://schemas.openxmlformats.org/drawingml/2006/main">
-                  <a:graphicData uri="http://schemas.microsoft.com/office/word/2010/wordprocessingGroup">
-                    <wpg:wgp>
-                      <wpg:cNvGrpSpPr/>
-                      <wpg:grpSpPr>
-                        <a:xfrm>
-                          <a:off x="0" y="0"/>
-                          <a:ext cx="7467600" cy="1638300"/>
-                          <a:chOff x="0" y="0"/>
-                          <a:chExt cx="7467600" cy="1638300"/>
-                        </a:xfrm>
-                      </wpg:grpSpPr>
-                      <wps:wsp>
-                        <wps:cNvPr id="4" name="Zone de texte 4"/>
-                        <wps:cNvSpPr txBox="1"/>
-                        <wps:spPr>
-                          <a:xfrm>
-                            <a:off x="9525" y="0"/>
-                            <a:ext cx="7458075" cy="819150"/>
-                          </a:xfrm>
-                          <a:prstGeom prst="rect">
-                            <a:avLst/>
-                          </a:prstGeom>
-                          <a:solidFill>
-                            <a:srgbClr val="AAD5F0"/>
-                          </a:solidFill>
-                          <a:ln w="6350">
-                            <a:noFill/>
-                          </a:ln>
-                          <a:effectLst/>
-                        </wps:spPr>
-                        <wps:style>
-                          <a:lnRef idx="0">
-                            <a:schemeClr val="accent1"/>
-                          </a:lnRef>
-                          <a:fillRef idx="0">
-                            <a:schemeClr val="accent1"/>
-                          </a:fillRef>
-                          <a:effectRef idx="0">
-                            <a:schemeClr val="accent1"/>
-                          </a:effectRef>
-                          <a:fontRef idx="minor">
-                            <a:schemeClr val="dk1"/>
-                          </a:fontRef>
-                        </wps:style>
-                        <wps:txbx>
-                          <w:txbxContent>
-                            <w:p>
-                              <w:pPr>
-                                <w:jc w:val="center"/>
-                                <w:rPr>
-                                  <w:rFonts w:ascii="Brush Script MT" w:hAnsi="Brush Script MT"/>
-                                  <w:b/>
-                                  <w:color w:val="D46E4C"/>
-                                  <w:sz w:val="96"/>
-                                  <w:szCs w:val="96"/>
-                                </w:rPr>
-                              </w:pPr>
-                              <w:r>
-                                <w:rPr>
-                                  <w:rFonts w:ascii="Brush Script MT" w:hAnsi="Brush Script MT"/>
-                                  <w:b/>
-                                  <w:color w:val="D46E4C"/>
-                                  <w:sz w:val="96"/>
-                                  <w:szCs w:val="96"/>
-                                </w:rPr>
-                                <w:t>Résumé</w:t>
-                              </w:r>
-                              <w:r>
-                                <w:rPr>
-                                  <w:rFonts w:ascii="Brush Script MT" w:hAnsi="Brush Script MT"/>
-                                  <w:b/>
-                                  <w:color w:val="D46E4C"/>
-                                  <w:sz w:val="96"/>
-                                  <w:szCs w:val="96"/>
-                                </w:rPr>
-                                <w:t xml:space="preserve"> d</w:t>
-                              </w:r>
-                              <w:r>
-                                <w:rPr>
-                                  <w:rFonts w:ascii="Brush Script MT" w:hAnsi="Brush Script MT"/>
-                                  <w:b/>
-                                  <w:color w:val="D46E4C"/>
-                                  <w:sz w:val="96"/>
-                                  <w:szCs w:val="96"/>
-                                </w:rPr>
-                                <w:t>u</w:t>
-                              </w:r>
-                              <w:r>
-                                <w:rPr>
-                                  <w:rFonts w:ascii="Brush Script MT" w:hAnsi="Brush Script MT"/>
-                                  <w:b/>
-                                  <w:color w:val="D46E4C"/>
-                                  <w:sz w:val="96"/>
-                                  <w:szCs w:val="96"/>
-                                </w:rPr>
-                                <w:t xml:space="preserve"> projet</w:t>
-                              </w:r>
-                              <w:r>
-                                <w:rPr>
-                                  <w:rFonts w:ascii="Brush Script MT" w:hAnsi="Brush Script MT"/>
-                                  <w:b/>
-                                  <w:color w:val="D46E4C"/>
-                                  <w:sz w:val="96"/>
-                                  <w:szCs w:val="96"/>
-                                </w:rPr>
-                                <w:t> :</w:t>
-                              </w:r>
-                            </w:p>
-                          </w:txbxContent>
-                        </wps:txbx>
-                        <wps:bodyPr rot="0" spcFirstLastPara="0" vertOverflow="overflow" horzOverflow="overflow" vert="horz" wrap="square" lIns="91440" tIns="45720" rIns="91440" bIns="45720" numCol="1" spcCol="0" rtlCol="0" fromWordArt="0" anchor="ctr" anchorCtr="0" forceAA="0" compatLnSpc="1">
-                          <a:prstTxWarp prst="textNoShape">
-                            <a:avLst/>
-                          </a:prstTxWarp>
-                          <a:noAutofit/>
-                        </wps:bodyPr>
-                      </wps:wsp>
-                      <wps:wsp>
-                        <wps:cNvPr id="1" name="Zone de texte 1"/>
-                        <wps:cNvSpPr txBox="1"/>
-                        <wps:spPr>
-                          <a:xfrm>
-                            <a:off x="0" y="819150"/>
-                            <a:ext cx="7458075" cy="819150"/>
-                          </a:xfrm>
-                          <a:prstGeom prst="rect">
-                            <a:avLst/>
-                          </a:prstGeom>
-                          <a:solidFill>
-                            <a:srgbClr val="AAD5F0"/>
-                          </a:solidFill>
-                          <a:ln w="6350">
-                            <a:noFill/>
-                          </a:ln>
-                          <a:effectLst/>
-                        </wps:spPr>
-                        <wps:style>
-                          <a:lnRef idx="0">
-                            <a:schemeClr val="accent1"/>
-                          </a:lnRef>
-                          <a:fillRef idx="0">
-                            <a:schemeClr val="accent1"/>
-                          </a:fillRef>
-                          <a:effectRef idx="0">
-                            <a:schemeClr val="accent1"/>
-                          </a:effectRef>
-                          <a:fontRef idx="minor">
-                            <a:schemeClr val="dk1"/>
-                          </a:fontRef>
-                        </wps:style>
-                        <wps:txbx>
-                          <w:txbxContent>
-                            <w:p>
-                              <w:pPr>
-                                <w:jc w:val="center"/>
-                                <w:rPr>
-                                  <w:rFonts w:ascii="Brush Script MT" w:hAnsi="Brush Script MT"/>
-                                  <w:b/>
-                                  <w:color w:val="D46E4C"/>
-                                  <w:sz w:val="72"/>
-                                  <w:szCs w:val="72"/>
-                                </w:rPr>
-                              </w:pPr>
-                              <w:r>
-                                <w:rPr>
-                                  <w:rFonts w:ascii="Brush Script MT" w:hAnsi="Brush Script MT"/>
-                                  <w:b/>
-                                  <w:color w:val="D46E4C"/>
-                                  <w:sz w:val="72"/>
-                                  <w:szCs w:val="72"/>
-                                </w:rPr>
-                                <w:t xml:space="preserve">Application web </w:t>
-                              </w:r>
-                              <w:r>
-                                <w:rPr>
-                                  <w:rFonts w:ascii="Brush Script MT" w:hAnsi="Brush Script MT"/>
-                                  <w:b/>
-                                  <w:color w:val="D46E4C"/>
-                                  <w:sz w:val="72"/>
-                                  <w:szCs w:val="72"/>
-                                </w:rPr>
-                                <w:t>de comptabilité</w:t>
-                              </w:r>
-                              <w:r>
-                                <w:rPr>
-                                  <w:rFonts w:ascii="Brush Script MT" w:hAnsi="Brush Script MT"/>
-                                  <w:b/>
-                                  <w:color w:val="D46E4C"/>
-                                  <w:sz w:val="72"/>
-                                  <w:szCs w:val="72"/>
-                                </w:rPr>
-                                <w:t xml:space="preserve"> pour association</w:t>
-                              </w:r>
-                            </w:p>
-                          </w:txbxContent>
-                        </wps:txbx>
-                        <wps:bodyPr rot="0" spcFirstLastPara="0" vertOverflow="overflow" horzOverflow="overflow" vert="horz" wrap="square" lIns="91440" tIns="45720" rIns="91440" bIns="45720" numCol="1" spcCol="0" rtlCol="0" fromWordArt="0" anchor="ctr" anchorCtr="0" forceAA="0" compatLnSpc="1">
-                          <a:prstTxWarp prst="textNoShape">
-                            <a:avLst/>
-                          </a:prstTxWarp>
-                          <a:noAutofit/>
-                        </wps:bodyPr>
-                      </wps:wsp>
-                    </wpg:wgp>
-                  </a:graphicData>
-                </a:graphic>
-              </wp:anchor>
-            </w:drawing>
-          </mc:Choice>
-          <mc:Fallback>
-            <w:pict>
-              <v:group id="Groupe 6" o:spid="_x0000_s1026" style="position:absolute;left:0;text-align:left;margin-left:-68.6pt;margin-top:-9.35pt;width:588pt;height:129pt;z-index:251680768" coordsize="74676,16383" o:gfxdata="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">
-                <v:shapetype id="_x0000_t202" coordsize="21600,21600" o:spt="202" path="m,l,21600r21600,l21600,xe">
-                  <v:stroke joinstyle="miter"/>
-                  <v:path gradientshapeok="t" o:connecttype="rect"/>
-                </v:shapetype>
-                <v:shape id="Zone de texte 4" o:spid="_x0000_s1027" type="#_x0000_t202" style="position:absolute;left:95;width:74581;height:8191;visibility:visible;mso-wrap-style:square;v-text-anchor:middle" o:gfxdata="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" fillcolor="#aad5f0" stroked="f" strokeweight=".5pt">
-                  <v:textbox>
-                    <w:txbxContent>
-                      <w:p>
-                        <w:pPr>
-                          <w:jc w:val="center"/>
-                          <w:rPr>
-                            <w:rFonts w:ascii="Brush Script MT" w:hAnsi="Brush Script MT"/>
-                            <w:b/>
-                            <w:color w:val="D46E4C"/>
-                            <w:sz w:val="96"/>
-                            <w:szCs w:val="96"/>
-                          </w:rPr>
-                        </w:pPr>
-                        <w:r>
-                          <w:rPr>
-                            <w:rFonts w:ascii="Brush Script MT" w:hAnsi="Brush Script MT"/>
-                            <w:b/>
-                            <w:color w:val="D46E4C"/>
-                            <w:sz w:val="96"/>
-                            <w:szCs w:val="96"/>
-                          </w:rPr>
-                          <w:t>Résumé</w:t>
-                        </w:r>
-                        <w:r>
-                          <w:rPr>
-                            <w:rFonts w:ascii="Brush Script MT" w:hAnsi="Brush Script MT"/>
-                            <w:b/>
-                            <w:color w:val="D46E4C"/>
-                            <w:sz w:val="96"/>
-                            <w:szCs w:val="96"/>
-                          </w:rPr>
-                          <w:t xml:space="preserve"> d</w:t>
-                        </w:r>
-                        <w:r>
-                          <w:rPr>
-                            <w:rFonts w:ascii="Brush Script MT" w:hAnsi="Brush Script MT"/>
-                            <w:b/>
-                            <w:color w:val="D46E4C"/>
-                            <w:sz w:val="96"/>
-                            <w:szCs w:val="96"/>
-                          </w:rPr>
-                          <w:t>u</w:t>
-                        </w:r>
-                        <w:r>
-                          <w:rPr>
-                            <w:rFonts w:ascii="Brush Script MT" w:hAnsi="Brush Script MT"/>
-                            <w:b/>
-                            <w:color w:val="D46E4C"/>
-                            <w:sz w:val="96"/>
-                            <w:szCs w:val="96"/>
-                          </w:rPr>
-                          <w:t xml:space="preserve"> projet</w:t>
-                        </w:r>
-                        <w:r>
-                          <w:rPr>
-                            <w:rFonts w:ascii="Brush Script MT" w:hAnsi="Brush Script MT"/>
-                            <w:b/>
-                            <w:color w:val="D46E4C"/>
-                            <w:sz w:val="96"/>
-                            <w:szCs w:val="96"/>
-                          </w:rPr>
-                          <w:t> :</w:t>
-                        </w:r>
-                      </w:p>
-                    </w:txbxContent>
-                  </v:textbox>
-                </v:shape>
-                <v:shape id="Zone de texte 1" o:spid="_x0000_s1028" type="#_x0000_t202" style="position:absolute;top:8191;width:74580;height:8192;visibility:visible;mso-wrap-style:square;v-text-anchor:middle" o:gfxdata="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" fillcolor="#aad5f0" stroked="f" strokeweight=".5pt">
-                  <v:textbox>
-                    <w:txbxContent>
-                      <w:p>
-                        <w:pPr>
-                          <w:jc w:val="center"/>
-                          <w:rPr>
-                            <w:rFonts w:ascii="Brush Script MT" w:hAnsi="Brush Script MT"/>
-                            <w:b/>
-                            <w:color w:val="D46E4C"/>
-                            <w:sz w:val="72"/>
-                            <w:szCs w:val="72"/>
-                          </w:rPr>
-                        </w:pPr>
-                        <w:r>
-                          <w:rPr>
-                            <w:rFonts w:ascii="Brush Script MT" w:hAnsi="Brush Script MT"/>
-                            <w:b/>
-                            <w:color w:val="D46E4C"/>
-                            <w:sz w:val="72"/>
-                            <w:szCs w:val="72"/>
-                          </w:rPr>
-                          <w:t xml:space="preserve">Application web </w:t>
-                        </w:r>
-                        <w:r>
-                          <w:rPr>
-                            <w:rFonts w:ascii="Brush Script MT" w:hAnsi="Brush Script MT"/>
-                            <w:b/>
-                            <w:color w:val="D46E4C"/>
-                            <w:sz w:val="72"/>
-                            <w:szCs w:val="72"/>
-                          </w:rPr>
-                          <w:t>de comptabilité</w:t>
-                        </w:r>
-                        <w:r>
-                          <w:rPr>
-                            <w:rFonts w:ascii="Brush Script MT" w:hAnsi="Brush Script MT"/>
-                            <w:b/>
-                            <w:color w:val="D46E4C"/>
-                            <w:sz w:val="72"/>
-                            <w:szCs w:val="72"/>
-                          </w:rPr>
-                          <w:t xml:space="preserve"> pour association</w:t>
-                        </w:r>
-                      </w:p>
-                    </w:txbxContent>
-                  </v:textbox>
-                </v:shape>
-              </v:group>
-            </w:pict>
-          </mc:Fallback>
-        </mc:AlternateContent>
+        <w:pict>
+          <v:group id="Groupe 6" o:spid="_x0000_s1026" style="position:absolute;left:0;text-align:left;margin-left:-68.6pt;margin-top:-9.35pt;width:588pt;height:129pt;z-index:251680768" coordsize="74676,16383" o:gfxdata="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">
+            <v:shapetype id="_x0000_t202" coordsize="21600,21600" o:spt="202" path="m,l,21600r21600,l21600,xe">
+              <v:stroke joinstyle="miter"/>
+              <v:path gradientshapeok="t" o:connecttype="rect"/>
+            </v:shapetype>
+            <v:shape id="Zone de texte 4" o:spid="_x0000_s1027" type="#_x0000_t202" style="position:absolute;left:95;width:74581;height:8191;visibility:visible;mso-wrap-style:square;v-text-anchor:middle" o:gfxdata="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" fillcolor="#aad5f0" stroked="f" strokeweight=".5pt">
+              <v:textbox>
+                <w:txbxContent>
+                  <w:p>
+                    <w:pPr>
+                      <w:jc w:val="center"/>
+                      <w:rPr>
+                        <w:rFonts w:ascii="Brush Script MT" w:hAnsi="Brush Script MT"/>
+                        <w:b/>
+                        <w:color w:val="D46E4C"/>
+                        <w:sz w:val="96"/>
+                        <w:szCs w:val="96"/>
+                      </w:rPr>
+                    </w:pPr>
+                    <w:r>
+                      <w:rPr>
+                        <w:rFonts w:ascii="Brush Script MT" w:hAnsi="Brush Script MT"/>
+                        <w:b/>
+                        <w:color w:val="D46E4C"/>
+                        <w:sz w:val="96"/>
+                        <w:szCs w:val="96"/>
+                      </w:rPr>
+                      <w:t>Résumé</w:t>
+                    </w:r>
+                    <w:r>
+                      <w:rPr>
+                        <w:rFonts w:ascii="Brush Script MT" w:hAnsi="Brush Script MT"/>
+                        <w:b/>
+                        <w:color w:val="D46E4C"/>
+                        <w:sz w:val="96"/>
+                        <w:szCs w:val="96"/>
+                      </w:rPr>
+                      <w:t xml:space="preserve"> d</w:t>
+                    </w:r>
+                    <w:r>
+                      <w:rPr>
+                        <w:rFonts w:ascii="Brush Script MT" w:hAnsi="Brush Script MT"/>
+                        <w:b/>
+                        <w:color w:val="D46E4C"/>
+                        <w:sz w:val="96"/>
+                        <w:szCs w:val="96"/>
+                      </w:rPr>
+                      <w:t>u</w:t>
+                    </w:r>
+                    <w:r>
+                      <w:rPr>
+                        <w:rFonts w:ascii="Brush Script MT" w:hAnsi="Brush Script MT"/>
+                        <w:b/>
+                        <w:color w:val="D46E4C"/>
+                        <w:sz w:val="96"/>
+                        <w:szCs w:val="96"/>
+                      </w:rPr>
+                      <w:t xml:space="preserve"> projet</w:t>
+                    </w:r>
+                    <w:r>
+                      <w:rPr>
+                        <w:rFonts w:ascii="Brush Script MT" w:hAnsi="Brush Script MT"/>
+                        <w:b/>
+                        <w:color w:val="D46E4C"/>
+                        <w:sz w:val="96"/>
+                        <w:szCs w:val="96"/>
+                      </w:rPr>
+                      <w:t> :</w:t>
+                    </w:r>
+                  </w:p>
+                </w:txbxContent>
+              </v:textbox>
+            </v:shape>
+            <v:shape id="Zone de texte 1" o:spid="_x0000_s1028" type="#_x0000_t202" style="position:absolute;top:8191;width:74580;height:8192;visibility:visible;mso-wrap-style:square;v-text-anchor:middle" o:gfxdata="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" fillcolor="#aad5f0" stroked="f" strokeweight=".5pt">
+              <v:textbox>
+                <w:txbxContent>
+                  <w:p>
+                    <w:pPr>
+                      <w:jc w:val="center"/>
+                      <w:rPr>
+                        <w:rFonts w:ascii="Brush Script MT" w:hAnsi="Brush Script MT"/>
+                        <w:b/>
+                        <w:color w:val="D46E4C"/>
+                        <w:sz w:val="72"/>
+                        <w:szCs w:val="72"/>
+                      </w:rPr>
+                    </w:pPr>
+                    <w:r>
+                      <w:rPr>
+                        <w:rFonts w:ascii="Brush Script MT" w:hAnsi="Brush Script MT"/>
+                        <w:b/>
+                        <w:color w:val="D46E4C"/>
+                        <w:sz w:val="72"/>
+                        <w:szCs w:val="72"/>
+                      </w:rPr>
+                      <w:t xml:space="preserve">Application web </w:t>
+                    </w:r>
+                    <w:r>
+                      <w:rPr>
+                        <w:rFonts w:ascii="Brush Script MT" w:hAnsi="Brush Script MT"/>
+                        <w:b/>
+                        <w:color w:val="D46E4C"/>
+                        <w:sz w:val="72"/>
+                        <w:szCs w:val="72"/>
+                      </w:rPr>
+                      <w:t>de comptabilité</w:t>
+                    </w:r>
+                    <w:r>
+                      <w:rPr>
+                        <w:rFonts w:ascii="Brush Script MT" w:hAnsi="Brush Script MT"/>
+                        <w:b/>
+                        <w:color w:val="D46E4C"/>
+                        <w:sz w:val="72"/>
+                        <w:szCs w:val="72"/>
+                      </w:rPr>
+                      <w:t xml:space="preserve"> pour association</w:t>
+                    </w:r>
+                  </w:p>
+                </w:txbxContent>
+              </v:textbox>
+            </v:shape>
+          </v:group>
+        </w:pict>
       </w:r>
     </w:p>
     <w:p>
@@ -373,282 +144,112 @@
           <w:noProof/>
           <w:lang w:eastAsia="fr-FR"/>
         </w:rPr>
-        <mc:AlternateContent>
-          <mc:Choice Requires="wps">
-            <w:drawing>
-              <wp:anchor distT="0" distB="0" distL="114300" distR="114300" simplePos="0" relativeHeight="251662336" behindDoc="0" locked="0" layoutInCell="1" allowOverlap="1" wp14:anchorId="52D60EA8" wp14:editId="78FD2961">
-                <wp:simplePos x="0" y="0"/>
-                <wp:positionH relativeFrom="column">
-                  <wp:posOffset>-852170</wp:posOffset>
-                </wp:positionH>
-                <wp:positionV relativeFrom="paragraph">
-                  <wp:posOffset>4653915</wp:posOffset>
-                </wp:positionV>
-                <wp:extent cx="7458075" cy="4714875"/>
-                <wp:effectExtent l="0" t="0" r="9525" b="9525"/>
-                <wp:wrapNone/>
-                <wp:docPr id="5" name="Zone de texte 5"/>
-                <wp:cNvGraphicFramePr/>
-                <a:graphic xmlns:a="http://schemas.openxmlformats.org/drawingml/2006/main">
-                  <a:graphicData uri="http://schemas.microsoft.com/office/word/2010/wordprocessingShape">
-                    <wps:wsp>
-                      <wps:cNvSpPr txBox="1"/>
-                      <wps:spPr>
-                        <a:xfrm>
-                          <a:off x="0" y="0"/>
-                          <a:ext cx="7458075" cy="4714875"/>
-                        </a:xfrm>
-                        <a:prstGeom prst="rect">
-                          <a:avLst/>
-                        </a:prstGeom>
-                        <a:solidFill>
-                          <a:srgbClr val="AAD5F0"/>
-                        </a:solidFill>
-                        <a:ln w="6350">
-                          <a:noFill/>
-                        </a:ln>
-                        <a:effectLst/>
-                      </wps:spPr>
-                      <wps:style>
-                        <a:lnRef idx="0">
-                          <a:schemeClr val="accent1"/>
-                        </a:lnRef>
-                        <a:fillRef idx="0">
-                          <a:schemeClr val="accent1"/>
-                        </a:fillRef>
-                        <a:effectRef idx="0">
-                          <a:schemeClr val="accent1"/>
-                        </a:effectRef>
-                        <a:fontRef idx="minor">
-                          <a:schemeClr val="dk1"/>
-                        </a:fontRef>
-                      </wps:style>
-                      <wps:txbx>
-                        <w:txbxContent>
-                          <w:p>
-                            <w:pPr>
-                              <w:jc w:val="center"/>
-                              <w:rPr>
-                                <w:rFonts w:ascii="Brush Script MT" w:hAnsi="Brush Script MT"/>
-                                <w:b/>
-                                <w:color w:val="4163D3"/>
-                                <w:sz w:val="96"/>
-                                <w:szCs w:val="96"/>
-                              </w:rPr>
-                            </w:pPr>
-                            <w:r>
-                              <w:rPr>
-                                <w:rFonts w:ascii="Brush Script MT" w:hAnsi="Brush Script MT"/>
-                                <w:b/>
-                                <w:color w:val="4163D3"/>
-                                <w:sz w:val="96"/>
-                                <w:szCs w:val="96"/>
-                              </w:rPr>
-                              <w:t>Formation Développeur web</w:t>
-                            </w:r>
-                          </w:p>
-                          <w:p>
-                            <w:pPr>
-                              <w:jc w:val="center"/>
-                              <w:rPr>
-                                <w:rFonts w:ascii="Brush Script MT" w:hAnsi="Brush Script MT"/>
-                                <w:b/>
-                                <w:color w:val="4163D3"/>
-                                <w:sz w:val="96"/>
-                                <w:szCs w:val="96"/>
-                              </w:rPr>
-                            </w:pPr>
-                            <w:r>
-                              <w:rPr>
-                                <w:rFonts w:ascii="Brush Script MT" w:hAnsi="Brush Script MT"/>
-                                <w:b/>
-                                <w:color w:val="4163D3"/>
-                                <w:sz w:val="96"/>
-                                <w:szCs w:val="96"/>
-                              </w:rPr>
-                              <w:t>&amp;</w:t>
-                            </w:r>
-                          </w:p>
-                          <w:p>
-                            <w:pPr>
-                              <w:jc w:val="center"/>
-                              <w:rPr>
-                                <w:rFonts w:ascii="Brush Script MT" w:hAnsi="Brush Script MT"/>
-                                <w:b/>
-                                <w:color w:val="4163D3"/>
-                                <w:sz w:val="96"/>
-                                <w:szCs w:val="96"/>
-                              </w:rPr>
-                            </w:pPr>
-                            <w:r>
-                              <w:rPr>
-                                <w:rFonts w:ascii="Brush Script MT" w:hAnsi="Brush Script MT"/>
-                                <w:b/>
-                                <w:color w:val="4163D3"/>
-                                <w:sz w:val="96"/>
-                                <w:szCs w:val="96"/>
-                              </w:rPr>
-                              <w:t>Web Mobile</w:t>
-                            </w:r>
-                          </w:p>
-                          <w:p>
-                            <w:pPr>
-                              <w:jc w:val="center"/>
-                              <w:rPr>
-                                <w:b/>
-                                <w:sz w:val="72"/>
-                                <w:szCs w:val="72"/>
-                              </w:rPr>
-                            </w:pPr>
-                          </w:p>
-                          <w:p>
-                            <w:pPr>
-                              <w:jc w:val="center"/>
-                              <w:rPr>
-                                <w:rFonts w:ascii="Brush Script MT" w:hAnsi="Brush Script MT"/>
-                                <w:b/>
-                                <w:color w:val="D46E4C"/>
-                                <w:sz w:val="96"/>
-                                <w:szCs w:val="96"/>
-                              </w:rPr>
-                            </w:pPr>
-                            <w:r>
-                              <w:rPr>
-                                <w:rFonts w:ascii="Brush Script MT" w:hAnsi="Brush Script MT"/>
-                                <w:b/>
-                                <w:color w:val="D46E4C"/>
-                                <w:sz w:val="96"/>
-                                <w:szCs w:val="96"/>
-                              </w:rPr>
-                              <w:t>Session 2020 – Domain Loïc</w:t>
-                            </w:r>
-                          </w:p>
-                        </w:txbxContent>
-                      </wps:txbx>
-                      <wps:bodyPr rot="0" spcFirstLastPara="0" vertOverflow="overflow" horzOverflow="overflow" vert="horz" wrap="square" lIns="91440" tIns="45720" rIns="91440" bIns="45720" numCol="1" spcCol="0" rtlCol="0" fromWordArt="0" anchor="t" anchorCtr="0" forceAA="0" compatLnSpc="1">
-                        <a:prstTxWarp prst="textNoShape">
-                          <a:avLst/>
-                        </a:prstTxWarp>
-                        <a:noAutofit/>
-                      </wps:bodyPr>
-                    </wps:wsp>
-                  </a:graphicData>
-                </a:graphic>
-                <wp14:sizeRelV relativeFrom="margin">
-                  <wp14:pctHeight>0</wp14:pctHeight>
-                </wp14:sizeRelV>
-              </wp:anchor>
-            </w:drawing>
-          </mc:Choice>
-          <mc:Fallback>
-            <w:pict>
-              <v:shape id="Zone de texte 5" o:spid="_x0000_s1029" type="#_x0000_t202" style="position:absolute;left:0;text-align:left;margin-left:-67.1pt;margin-top:366.45pt;width:587.25pt;height:371.25pt;z-index:251662336;visibility:visible;mso-wrap-style:square;mso-height-percent:0;mso-wrap-distance-left:9pt;mso-wrap-distance-top:0;mso-wrap-distance-right:9pt;mso-wrap-distance-bottom:0;mso-position-horizontal:absolute;mso-position-horizontal-relative:text;mso-position-vertical:absolute;mso-position-vertical-relative:text;mso-height-percent:0;mso-height-relative:margin;v-text-anchor:top" o:gfxdata="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" fillcolor="#aad5f0" stroked="f" strokeweight=".5pt">
-                <v:textbox>
-                  <w:txbxContent>
-                    <w:p>
-                      <w:pPr>
-                        <w:jc w:val="center"/>
-                        <w:rPr>
-                          <w:rFonts w:ascii="Brush Script MT" w:hAnsi="Brush Script MT"/>
-                          <w:b/>
-                          <w:color w:val="4163D3"/>
-                          <w:sz w:val="96"/>
-                          <w:szCs w:val="96"/>
-                        </w:rPr>
-                      </w:pPr>
-                      <w:r>
-                        <w:rPr>
-                          <w:rFonts w:ascii="Brush Script MT" w:hAnsi="Brush Script MT"/>
-                          <w:b/>
-                          <w:color w:val="4163D3"/>
-                          <w:sz w:val="96"/>
-                          <w:szCs w:val="96"/>
-                        </w:rPr>
-                        <w:t>Formation Développeur web</w:t>
-                      </w:r>
-                    </w:p>
-                    <w:p>
-                      <w:pPr>
-                        <w:jc w:val="center"/>
-                        <w:rPr>
-                          <w:rFonts w:ascii="Brush Script MT" w:hAnsi="Brush Script MT"/>
-                          <w:b/>
-                          <w:color w:val="4163D3"/>
-                          <w:sz w:val="96"/>
-                          <w:szCs w:val="96"/>
-                        </w:rPr>
-                      </w:pPr>
-                      <w:r>
-                        <w:rPr>
-                          <w:rFonts w:ascii="Brush Script MT" w:hAnsi="Brush Script MT"/>
-                          <w:b/>
-                          <w:color w:val="4163D3"/>
-                          <w:sz w:val="96"/>
-                          <w:szCs w:val="96"/>
-                        </w:rPr>
-                        <w:t>&amp;</w:t>
-                      </w:r>
-                    </w:p>
-                    <w:p>
-                      <w:pPr>
-                        <w:jc w:val="center"/>
-                        <w:rPr>
-                          <w:rFonts w:ascii="Brush Script MT" w:hAnsi="Brush Script MT"/>
-                          <w:b/>
-                          <w:color w:val="4163D3"/>
-                          <w:sz w:val="96"/>
-                          <w:szCs w:val="96"/>
-                        </w:rPr>
-                      </w:pPr>
-                      <w:r>
-                        <w:rPr>
-                          <w:rFonts w:ascii="Brush Script MT" w:hAnsi="Brush Script MT"/>
-                          <w:b/>
-                          <w:color w:val="4163D3"/>
-                          <w:sz w:val="96"/>
-                          <w:szCs w:val="96"/>
-                        </w:rPr>
-                        <w:t>Web Mobile</w:t>
-                      </w:r>
-                    </w:p>
-                    <w:p>
-                      <w:pPr>
-                        <w:jc w:val="center"/>
-                        <w:rPr>
-                          <w:b/>
-                          <w:sz w:val="72"/>
-                          <w:szCs w:val="72"/>
-                        </w:rPr>
-                      </w:pPr>
-                    </w:p>
-                    <w:p>
-                      <w:pPr>
-                        <w:jc w:val="center"/>
-                        <w:rPr>
-                          <w:rFonts w:ascii="Brush Script MT" w:hAnsi="Brush Script MT"/>
-                          <w:b/>
-                          <w:color w:val="D46E4C"/>
-                          <w:sz w:val="96"/>
-                          <w:szCs w:val="96"/>
-                        </w:rPr>
-                      </w:pPr>
-                      <w:r>
-                        <w:rPr>
-                          <w:rFonts w:ascii="Brush Script MT" w:hAnsi="Brush Script MT"/>
-                          <w:b/>
-                          <w:color w:val="D46E4C"/>
-                          <w:sz w:val="96"/>
-                          <w:szCs w:val="96"/>
-                        </w:rPr>
-                        <w:t>Session 2020 – Domain Loïc</w:t>
-                      </w:r>
-                    </w:p>
-                  </w:txbxContent>
-                </v:textbox>
-              </v:shape>
-            </w:pict>
-          </mc:Fallback>
-        </mc:AlternateContent>
+        <w:pict>
+          <v:shape id="Zone de texte 5" o:spid="_x0000_s1029" type="#_x0000_t202" style="position:absolute;left:0;text-align:left;margin-left:-67.1pt;margin-top:366.45pt;width:587.25pt;height:371.25pt;z-index:251662336;visibility:visible;mso-wrap-style:square;mso-height-percent:0;mso-wrap-distance-left:9pt;mso-wrap-distance-top:0;mso-wrap-distance-right:9pt;mso-wrap-distance-bottom:0;mso-position-horizontal:absolute;mso-position-horizontal-relative:text;mso-position-vertical:absolute;mso-position-vertical-relative:text;mso-height-percent:0;mso-height-relative:margin;v-text-anchor:top" o:gfxdata="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" fillcolor="#aad5f0" stroked="f" strokeweight=".5pt">
+            <v:textbox>
+              <w:txbxContent>
+                <w:p>
+                  <w:pPr>
+                    <w:jc w:val="center"/>
+                    <w:rPr>
+                      <w:rFonts w:ascii="Brush Script MT" w:hAnsi="Brush Script MT"/>
+                      <w:b/>
+                      <w:color w:val="4163D3"/>
+                      <w:sz w:val="96"/>
+                      <w:szCs w:val="96"/>
+                    </w:rPr>
+                  </w:pPr>
+                  <w:r>
+                    <w:rPr>
+                      <w:rFonts w:ascii="Brush Script MT" w:hAnsi="Brush Script MT"/>
+                      <w:b/>
+                      <w:color w:val="4163D3"/>
+                      <w:sz w:val="96"/>
+                      <w:szCs w:val="96"/>
+                    </w:rPr>
+                    <w:t>Formation Développeur web</w:t>
+                  </w:r>
+                </w:p>
+                <w:p>
+                  <w:pPr>
+                    <w:jc w:val="center"/>
+                    <w:rPr>
+                      <w:rFonts w:ascii="Brush Script MT" w:hAnsi="Brush Script MT"/>
+                      <w:b/>
+                      <w:color w:val="4163D3"/>
+                      <w:sz w:val="96"/>
+                      <w:szCs w:val="96"/>
+                    </w:rPr>
+                  </w:pPr>
+                  <w:r>
+                    <w:rPr>
+                      <w:rFonts w:ascii="Brush Script MT" w:hAnsi="Brush Script MT"/>
+                      <w:b/>
+                      <w:color w:val="4163D3"/>
+                      <w:sz w:val="96"/>
+                      <w:szCs w:val="96"/>
+                    </w:rPr>
+                    <w:t>&amp;</w:t>
+                  </w:r>
+                </w:p>
+                <w:p>
+                  <w:pPr>
+                    <w:jc w:val="center"/>
+                    <w:rPr>
+                      <w:rFonts w:ascii="Brush Script MT" w:hAnsi="Brush Script MT"/>
+                      <w:b/>
+                      <w:color w:val="4163D3"/>
+                      <w:sz w:val="96"/>
+                      <w:szCs w:val="96"/>
+                    </w:rPr>
+                  </w:pPr>
+                  <w:r>
+                    <w:rPr>
+                      <w:rFonts w:ascii="Brush Script MT" w:hAnsi="Brush Script MT"/>
+                      <w:b/>
+                      <w:color w:val="4163D3"/>
+                      <w:sz w:val="96"/>
+                      <w:szCs w:val="96"/>
+                    </w:rPr>
+                    <w:t>Web Mobile</w:t>
+                  </w:r>
+                </w:p>
+                <w:p>
+                  <w:pPr>
+                    <w:jc w:val="center"/>
+                    <w:rPr>
+                      <w:b/>
+                      <w:sz w:val="72"/>
+                      <w:szCs w:val="72"/>
+                    </w:rPr>
+                  </w:pPr>
+                </w:p>
+                <w:p>
+                  <w:pPr>
+                    <w:jc w:val="center"/>
+                    <w:rPr>
+                      <w:rFonts w:ascii="Brush Script MT" w:hAnsi="Brush Script MT"/>
+                      <w:b/>
+                      <w:color w:val="D46E4C"/>
+                      <w:sz w:val="96"/>
+                      <w:szCs w:val="96"/>
+                    </w:rPr>
+                  </w:pPr>
+                  <w:r>
+                    <w:rPr>
+                      <w:rFonts w:ascii="Brush Script MT" w:hAnsi="Brush Script MT"/>
+                      <w:b/>
+                      <w:color w:val="D46E4C"/>
+                      <w:sz w:val="96"/>
+                      <w:szCs w:val="96"/>
+                    </w:rPr>
+                    <w:t>Session 2020 – Domain Loïc</w:t>
+                  </w:r>
+                </w:p>
+              </w:txbxContent>
+            </v:textbox>
+          </v:shape>
+        </w:pict>
       </w:r>
       <w:r>
         <w:rPr>
@@ -656,7 +257,7 @@
           <w:lang w:eastAsia="fr-FR"/>
         </w:rPr>
         <w:drawing>
-          <wp:anchor distT="0" distB="0" distL="114300" distR="114300" simplePos="0" relativeHeight="251660288" behindDoc="0" locked="0" layoutInCell="1" allowOverlap="1" wp14:anchorId="23297317" wp14:editId="0830EEC8">
+          <wp:anchor distT="0" distB="0" distL="114300" distR="114300" simplePos="0" relativeHeight="251660288" behindDoc="0" locked="0" layoutInCell="1" allowOverlap="1">
             <wp:simplePos x="0" y="0"/>
             <wp:positionH relativeFrom="column">
               <wp:posOffset>1665605</wp:posOffset>
@@ -679,7 +280,7 @@
                     <pic:cNvPicPr/>
                   </pic:nvPicPr>
                   <pic:blipFill>
-                    <a:blip r:embed="rId9">
+                    <a:blip r:embed="rId9" cstate="print">
                       <a:extLst>
                         <a:ext uri="{28A0092B-C50C-407E-A947-70E740481C1C}">
                           <a14:useLocalDpi xmlns:a14="http://schemas.microsoft.com/office/drawing/2010/main" val="0"/>
@@ -726,12 +327,6 @@
                 </pic:pic>
               </a:graphicData>
             </a:graphic>
-            <wp14:sizeRelH relativeFrom="page">
-              <wp14:pctWidth>0</wp14:pctWidth>
-            </wp14:sizeRelH>
-            <wp14:sizeRelV relativeFrom="page">
-              <wp14:pctHeight>0</wp14:pctHeight>
-            </wp14:sizeRelV>
           </wp:anchor>
         </w:drawing>
       </w:r>
@@ -740,75 +335,9 @@
           <w:noProof/>
           <w:lang w:eastAsia="fr-FR"/>
         </w:rPr>
-        <mc:AlternateContent>
-          <mc:Choice Requires="wps">
-            <w:drawing>
-              <wp:anchor distT="0" distB="0" distL="114300" distR="114300" simplePos="0" relativeHeight="251659264" behindDoc="0" locked="0" layoutInCell="1" allowOverlap="1" wp14:anchorId="584535B0" wp14:editId="72298244">
-                <wp:simplePos x="0" y="0"/>
-                <wp:positionH relativeFrom="column">
-                  <wp:posOffset>-915670</wp:posOffset>
-                </wp:positionH>
-                <wp:positionV relativeFrom="paragraph">
-                  <wp:posOffset>2291715</wp:posOffset>
-                </wp:positionV>
-                <wp:extent cx="7600950" cy="571500"/>
-                <wp:effectExtent l="0" t="0" r="19050" b="19050"/>
-                <wp:wrapNone/>
-                <wp:docPr id="3" name="Rectangle 3"/>
-                <wp:cNvGraphicFramePr/>
-                <a:graphic xmlns:a="http://schemas.openxmlformats.org/drawingml/2006/main">
-                  <a:graphicData uri="http://schemas.microsoft.com/office/word/2010/wordprocessingShape">
-                    <wps:wsp>
-                      <wps:cNvSpPr/>
-                      <wps:spPr>
-                        <a:xfrm>
-                          <a:off x="0" y="0"/>
-                          <a:ext cx="7600950" cy="571500"/>
-                        </a:xfrm>
-                        <a:prstGeom prst="rect">
-                          <a:avLst/>
-                        </a:prstGeom>
-                        <a:solidFill>
-                          <a:srgbClr val="4163D3"/>
-                        </a:solidFill>
-                        <a:ln>
-                          <a:solidFill>
-                            <a:srgbClr val="D46E4C"/>
-                          </a:solidFill>
-                        </a:ln>
-                      </wps:spPr>
-                      <wps:style>
-                        <a:lnRef idx="2">
-                          <a:schemeClr val="accent6"/>
-                        </a:lnRef>
-                        <a:fillRef idx="1">
-                          <a:schemeClr val="lt1"/>
-                        </a:fillRef>
-                        <a:effectRef idx="0">
-                          <a:schemeClr val="accent6"/>
-                        </a:effectRef>
-                        <a:fontRef idx="minor">
-                          <a:schemeClr val="dk1"/>
-                        </a:fontRef>
-                      </wps:style>
-                      <wps:bodyPr rot="0" spcFirstLastPara="0" vertOverflow="overflow" horzOverflow="overflow" vert="horz" wrap="square" lIns="91440" tIns="45720" rIns="91440" bIns="45720" numCol="1" spcCol="0" rtlCol="0" fromWordArt="0" anchor="ctr" anchorCtr="0" forceAA="0" compatLnSpc="1">
-                        <a:prstTxWarp prst="textNoShape">
-                          <a:avLst/>
-                        </a:prstTxWarp>
-                        <a:noAutofit/>
-                      </wps:bodyPr>
-                    </wps:wsp>
-                  </a:graphicData>
-                </a:graphic>
-              </wp:anchor>
-            </w:drawing>
-          </mc:Choice>
-          <mc:Fallback>
-            <w:pict>
-              <v:rect id="Rectangle 3" o:spid="_x0000_s1026" style="position:absolute;margin-left:-72.1pt;margin-top:180.45pt;width:598.5pt;height:45pt;z-index:251659264;visibility:visible;mso-wrap-style:square;mso-wrap-distance-left:9pt;mso-wrap-distance-top:0;mso-wrap-distance-right:9pt;mso-wrap-distance-bottom:0;mso-position-horizontal:absolute;mso-position-horizontal-relative:text;mso-position-vertical:absolute;mso-position-vertical-relative:text;v-text-anchor:middle" o:gfxdata="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" fillcolor="#4163d3" strokecolor="#d46e4c" strokeweight="2pt"/>
-            </w:pict>
-          </mc:Fallback>
-        </mc:AlternateContent>
+        <w:pict>
+          <v:rect id="Rectangle 3" o:spid="_x0000_s1045" style="position:absolute;left:0;text-align:left;margin-left:-72.1pt;margin-top:180.45pt;width:598.5pt;height:45pt;z-index:251659264;visibility:visible;mso-wrap-style:square;mso-wrap-distance-left:9pt;mso-wrap-distance-top:0;mso-wrap-distance-right:9pt;mso-wrap-distance-bottom:0;mso-position-horizontal:absolute;mso-position-horizontal-relative:text;mso-position-vertical:absolute;mso-position-vertical-relative:text;v-text-anchor:middle" o:gfxdata="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" fillcolor="#4163d3" strokecolor="#d46e4c" strokeweight="2pt"/>
+        </w:pict>
       </w:r>
       <w:r>
         <w:br w:type="page"/>
@@ -822,46 +351,6 @@
           <w:sz w:val="40"/>
           <w:szCs w:val="40"/>
           <w:u w:val="single" w:color="17365D" w:themeColor="text2" w:themeShade="BF"/>
-          <w14:shadow w14:blurRad="38100" w14:dist="38100" w14:dir="7020000" w14:sx="100000" w14:sy="100000" w14:kx="0" w14:ky="0" w14:algn="tl">
-            <w14:srgbClr w14:val="000000">
-              <w14:alpha w14:val="65000"/>
-            </w14:srgbClr>
-          </w14:shadow>
-          <w14:textOutline w14:w="12255" w14:cap="flat" w14:cmpd="dbl" w14:algn="ctr">
-            <w14:solidFill>
-              <w14:schemeClr w14:val="accent2">
-                <w14:shade w14:val="85000"/>
-                <w14:satMod w14:val="155000"/>
-              </w14:schemeClr>
-            </w14:solidFill>
-            <w14:prstDash w14:val="solid"/>
-            <w14:miter w14:lim="0"/>
-          </w14:textOutline>
-          <w14:textFill>
-            <w14:gradFill>
-              <w14:gsLst>
-                <w14:gs w14:pos="10000">
-                  <w14:schemeClr w14:val="accent2">
-                    <w14:tint w14:val="10000"/>
-                    <w14:satMod w14:val="155000"/>
-                  </w14:schemeClr>
-                </w14:gs>
-                <w14:gs w14:pos="60000">
-                  <w14:schemeClr w14:val="accent2">
-                    <w14:tint w14:val="30000"/>
-                    <w14:satMod w14:val="155000"/>
-                  </w14:schemeClr>
-                </w14:gs>
-                <w14:gs w14:pos="100000">
-                  <w14:schemeClr w14:val="accent2">
-                    <w14:tint w14:val="73000"/>
-                    <w14:satMod w14:val="155000"/>
-                  </w14:schemeClr>
-                </w14:gs>
-              </w14:gsLst>
-              <w14:lin w14:ang="5400000" w14:scaled="0"/>
-            </w14:gradFill>
-          </w14:textFill>
         </w:rPr>
       </w:pPr>
       <w:r>
@@ -870,46 +359,6 @@
           <w:sz w:val="40"/>
           <w:szCs w:val="40"/>
           <w:u w:val="single" w:color="17365D" w:themeColor="text2" w:themeShade="BF"/>
-          <w14:shadow w14:blurRad="38100" w14:dist="38100" w14:dir="7020000" w14:sx="100000" w14:sy="100000" w14:kx="0" w14:ky="0" w14:algn="tl">
-            <w14:srgbClr w14:val="000000">
-              <w14:alpha w14:val="65000"/>
-            </w14:srgbClr>
-          </w14:shadow>
-          <w14:textOutline w14:w="12255" w14:cap="flat" w14:cmpd="dbl" w14:algn="ctr">
-            <w14:solidFill>
-              <w14:schemeClr w14:val="accent2">
-                <w14:shade w14:val="85000"/>
-                <w14:satMod w14:val="155000"/>
-              </w14:schemeClr>
-            </w14:solidFill>
-            <w14:prstDash w14:val="solid"/>
-            <w14:miter w14:lim="0"/>
-          </w14:textOutline>
-          <w14:textFill>
-            <w14:gradFill>
-              <w14:gsLst>
-                <w14:gs w14:pos="10000">
-                  <w14:schemeClr w14:val="accent2">
-                    <w14:tint w14:val="10000"/>
-                    <w14:satMod w14:val="155000"/>
-                  </w14:schemeClr>
-                </w14:gs>
-                <w14:gs w14:pos="60000">
-                  <w14:schemeClr w14:val="accent2">
-                    <w14:tint w14:val="30000"/>
-                    <w14:satMod w14:val="155000"/>
-                  </w14:schemeClr>
-                </w14:gs>
-                <w14:gs w14:pos="100000">
-                  <w14:schemeClr w14:val="accent2">
-                    <w14:tint w14:val="73000"/>
-                    <w14:satMod w14:val="155000"/>
-                  </w14:schemeClr>
-                </w14:gs>
-              </w14:gsLst>
-              <w14:lin w14:ang="5400000" w14:scaled="0"/>
-            </w14:gradFill>
-          </w14:textFill>
         </w:rPr>
         <w:lastRenderedPageBreak/>
         <w:t>Projet : Application web de comptabilité.</w:t>
@@ -935,7 +384,19 @@
         <w:t>,</w:t>
       </w:r>
       <w:r>
-        <w:t xml:space="preserve"> l’association « Ferme d’animations éducatives des rives de l’Aa » faisait sa comptabilité à la main et depuis deux ans à l’aide d’Excel. </w:t>
+        <w:t xml:space="preserve"> l’association « Ferme d’animations éducatives des rives de l’Aa » faisait sa comptabilité à la main et</w:t>
+      </w:r>
+      <w:r>
+        <w:t>,</w:t>
+      </w:r>
+      <w:r>
+        <w:t xml:space="preserve"> depuis deux ans</w:t>
+      </w:r>
+      <w:r>
+        <w:t>,</w:t>
+      </w:r>
+      <w:r>
+        <w:t xml:space="preserve"> à l’aide d’Excel. </w:t>
       </w:r>
       <w:r>
         <w:t>Ce travail est effectué bénévolement et cela prend beaucoup de temps. Le souhait est de créer une application web de comptabilité afin de gagner du t</w:t>
@@ -943,8 +404,6 @@
       <w:r>
         <w:t>emps à l’avenir et d’avoir un cô</w:t>
       </w:r>
-      <w:bookmarkStart w:id="0" w:name="_GoBack"/>
-      <w:bookmarkEnd w:id="0"/>
       <w:r>
         <w:t>té gestion avec les listes des enfants et des bénévoles par exemple.</w:t>
       </w:r>
@@ -1007,185 +466,38 @@
           <w:noProof/>
           <w:lang w:eastAsia="fr-FR"/>
         </w:rPr>
-        <mc:AlternateContent>
-          <mc:Choice Requires="wpg">
-            <w:drawing>
-              <wp:anchor distT="0" distB="0" distL="114300" distR="114300" simplePos="0" relativeHeight="251683840" behindDoc="0" locked="0" layoutInCell="1" allowOverlap="1" wp14:anchorId="39CCECB7" wp14:editId="05A1FE21">
-                <wp:simplePos x="0" y="0"/>
-                <wp:positionH relativeFrom="column">
-                  <wp:posOffset>-156845</wp:posOffset>
-                </wp:positionH>
-                <wp:positionV relativeFrom="paragraph">
-                  <wp:posOffset>215900</wp:posOffset>
-                </wp:positionV>
-                <wp:extent cx="3457575" cy="1047750"/>
-                <wp:effectExtent l="19050" t="19050" r="28575" b="19050"/>
-                <wp:wrapNone/>
-                <wp:docPr id="17" name="Groupe 17"/>
-                <wp:cNvGraphicFramePr/>
-                <a:graphic xmlns:a="http://schemas.openxmlformats.org/drawingml/2006/main">
-                  <a:graphicData uri="http://schemas.microsoft.com/office/word/2010/wordprocessingGroup">
-                    <wpg:wgp>
-                      <wpg:cNvGrpSpPr/>
-                      <wpg:grpSpPr>
-                        <a:xfrm>
-                          <a:off x="0" y="0"/>
-                          <a:ext cx="3457575" cy="1047750"/>
-                          <a:chOff x="0" y="133350"/>
-                          <a:chExt cx="3457575" cy="1047750"/>
-                        </a:xfrm>
-                      </wpg:grpSpPr>
-                      <wps:wsp>
-                        <wps:cNvPr id="15" name="Zone de texte 15"/>
-                        <wps:cNvSpPr txBox="1"/>
-                        <wps:spPr>
-                          <a:xfrm>
-                            <a:off x="0" y="885825"/>
-                            <a:ext cx="1266825" cy="295275"/>
-                          </a:xfrm>
-                          <a:prstGeom prst="rect">
-                            <a:avLst/>
-                          </a:prstGeom>
-                          <a:noFill/>
-                          <a:ln w="28575">
-                            <a:solidFill>
-                              <a:srgbClr val="D46E4C"/>
-                            </a:solidFill>
-                          </a:ln>
-                          <a:effectLst/>
-                        </wps:spPr>
-                        <wps:style>
-                          <a:lnRef idx="0">
-                            <a:schemeClr val="accent1"/>
-                          </a:lnRef>
-                          <a:fillRef idx="0">
-                            <a:schemeClr val="accent1"/>
-                          </a:fillRef>
-                          <a:effectRef idx="0">
-                            <a:schemeClr val="accent1"/>
-                          </a:effectRef>
-                          <a:fontRef idx="minor">
-                            <a:schemeClr val="dk1"/>
-                          </a:fontRef>
-                        </wps:style>
-                        <wps:txbx>
-                          <w:txbxContent>
-                            <w:p>
-                              <w:pPr>
-                                <w:jc w:val="center"/>
-                              </w:pPr>
-                              <w:r>
-                                <w:t>Non connecté</w:t>
-                              </w:r>
-                            </w:p>
-                          </w:txbxContent>
-                        </wps:txbx>
-                        <wps:bodyPr rot="0" spcFirstLastPara="0" vertOverflow="overflow" horzOverflow="overflow" vert="horz" wrap="square" lIns="91440" tIns="45720" rIns="91440" bIns="45720" numCol="1" spcCol="0" rtlCol="0" fromWordArt="0" anchor="ctr" anchorCtr="0" forceAA="0" compatLnSpc="1">
-                          <a:prstTxWarp prst="textNoShape">
-                            <a:avLst/>
-                          </a:prstTxWarp>
-                          <a:noAutofit/>
-                        </wps:bodyPr>
-                      </wps:wsp>
-                      <wps:wsp>
-                        <wps:cNvPr id="16" name="Zone de texte 16"/>
-                        <wps:cNvSpPr txBox="1"/>
-                        <wps:spPr>
-                          <a:xfrm>
-                            <a:off x="1619250" y="133350"/>
-                            <a:ext cx="1838325" cy="590550"/>
-                          </a:xfrm>
-                          <a:prstGeom prst="rect">
-                            <a:avLst/>
-                          </a:prstGeom>
-                          <a:noFill/>
-                          <a:ln w="28575">
-                            <a:solidFill>
-                              <a:srgbClr val="D46E4C"/>
-                            </a:solidFill>
-                          </a:ln>
-                          <a:effectLst/>
-                        </wps:spPr>
-                        <wps:style>
-                          <a:lnRef idx="0">
-                            <a:schemeClr val="accent1"/>
-                          </a:lnRef>
-                          <a:fillRef idx="0">
-                            <a:schemeClr val="accent1"/>
-                          </a:fillRef>
-                          <a:effectRef idx="0">
-                            <a:schemeClr val="accent1"/>
-                          </a:effectRef>
-                          <a:fontRef idx="minor">
-                            <a:schemeClr val="dk1"/>
-                          </a:fontRef>
-                        </wps:style>
-                        <wps:txbx>
-                          <w:txbxContent>
-                            <w:p>
-                              <w:pPr>
-                                <w:jc w:val="center"/>
-                              </w:pPr>
-                              <w:r>
-                                <w:t>Aucune action possible à part se connecter</w:t>
-                              </w:r>
-                            </w:p>
-                          </w:txbxContent>
-                        </wps:txbx>
-                        <wps:bodyPr rot="0" spcFirstLastPara="0" vertOverflow="overflow" horzOverflow="overflow" vert="horz" wrap="square" lIns="91440" tIns="45720" rIns="91440" bIns="45720" numCol="1" spcCol="0" rtlCol="0" fromWordArt="0" anchor="ctr" anchorCtr="0" forceAA="0" compatLnSpc="1">
-                          <a:prstTxWarp prst="textNoShape">
-                            <a:avLst/>
-                          </a:prstTxWarp>
-                          <a:noAutofit/>
-                        </wps:bodyPr>
-                      </wps:wsp>
-                    </wpg:wgp>
-                  </a:graphicData>
-                </a:graphic>
-                <wp14:sizeRelH relativeFrom="margin">
-                  <wp14:pctWidth>0</wp14:pctWidth>
-                </wp14:sizeRelH>
-                <wp14:sizeRelV relativeFrom="margin">
-                  <wp14:pctHeight>0</wp14:pctHeight>
-                </wp14:sizeRelV>
-              </wp:anchor>
-            </w:drawing>
-          </mc:Choice>
-          <mc:Fallback>
-            <w:pict>
-              <v:group id="Groupe 17" o:spid="_x0000_s1030" style="position:absolute;left:0;text-align:left;margin-left:-12.35pt;margin-top:17pt;width:272.25pt;height:82.5pt;z-index:251683840;mso-width-relative:margin;mso-height-relative:margin" coordorigin=",1333" coordsize="34575,10477" o:gfxdata="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">
-                <v:shape id="Zone de texte 15" o:spid="_x0000_s1031" type="#_x0000_t202" style="position:absolute;top:8858;width:12668;height:2953;visibility:visible;mso-wrap-style:square;v-text-anchor:middle" o:gfxdata="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" filled="f" strokecolor="#d46e4c" strokeweight="2.25pt">
-                  <v:textbox>
-                    <w:txbxContent>
-                      <w:p>
-                        <w:pPr>
-                          <w:jc w:val="center"/>
-                        </w:pPr>
-                        <w:r>
-                          <w:t>Non connecté</w:t>
-                        </w:r>
-                      </w:p>
-                    </w:txbxContent>
-                  </v:textbox>
-                </v:shape>
-                <v:shape id="Zone de texte 16" o:spid="_x0000_s1032" type="#_x0000_t202" style="position:absolute;left:16192;top:1333;width:18383;height:5906;visibility:visible;mso-wrap-style:square;v-text-anchor:middle" o:gfxdata="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" filled="f" strokecolor="#d46e4c" strokeweight="2.25pt">
-                  <v:textbox>
-                    <w:txbxContent>
-                      <w:p>
-                        <w:pPr>
-                          <w:jc w:val="center"/>
-                        </w:pPr>
-                        <w:r>
-                          <w:t>Aucune action possible à part se connecter</w:t>
-                        </w:r>
-                      </w:p>
-                    </w:txbxContent>
-                  </v:textbox>
-                </v:shape>
-              </v:group>
-            </w:pict>
-          </mc:Fallback>
-        </mc:AlternateContent>
+        <w:pict>
+          <v:group id="Groupe 17" o:spid="_x0000_s1030" style="position:absolute;left:0;text-align:left;margin-left:-12.35pt;margin-top:17pt;width:272.25pt;height:82.5pt;z-index:251683840;mso-width-relative:margin;mso-height-relative:margin" coordorigin=",1333" coordsize="34575,10477" o:gfxdata="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">
+            <v:shape id="Zone de texte 15" o:spid="_x0000_s1031" type="#_x0000_t202" style="position:absolute;top:8858;width:12668;height:2953;visibility:visible;mso-wrap-style:square;v-text-anchor:middle" o:gfxdata="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" filled="f" strokecolor="#d46e4c" strokeweight="2.25pt">
+              <v:textbox>
+                <w:txbxContent>
+                  <w:p>
+                    <w:pPr>
+                      <w:jc w:val="center"/>
+                    </w:pPr>
+                    <w:r>
+                      <w:t>Non connecté</w:t>
+                    </w:r>
+                  </w:p>
+                </w:txbxContent>
+              </v:textbox>
+            </v:shape>
+            <v:shape id="Zone de texte 16" o:spid="_x0000_s1032" type="#_x0000_t202" style="position:absolute;left:16192;top:1333;width:18383;height:5906;visibility:visible;mso-wrap-style:square;v-text-anchor:middle" o:gfxdata="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" filled="f" strokecolor="#d46e4c" strokeweight="2.25pt">
+              <v:textbox>
+                <w:txbxContent>
+                  <w:p>
+                    <w:pPr>
+                      <w:jc w:val="center"/>
+                    </w:pPr>
+                    <w:r>
+                      <w:t>Aucune action possible à part se connecter</w:t>
+                    </w:r>
+                  </w:p>
+                </w:txbxContent>
+              </v:textbox>
+            </v:shape>
+          </v:group>
+        </w:pict>
       </w:r>
       <w:r>
         <w:rPr>
@@ -1193,7 +505,7 @@
           <w:lang w:eastAsia="fr-FR"/>
         </w:rPr>
         <w:drawing>
-          <wp:inline distT="0" distB="0" distL="0" distR="0" wp14:anchorId="75084D2C" wp14:editId="5A8588A5">
+          <wp:inline distT="0" distB="0" distL="0" distR="0">
             <wp:extent cx="942975" cy="1039856"/>
             <wp:effectExtent l="0" t="0" r="0" b="8255"/>
             <wp:docPr id="14" name="Image 14"/>
@@ -1208,7 +520,7 @@
                     <pic:cNvPicPr/>
                   </pic:nvPicPr>
                   <pic:blipFill>
-                    <a:blip r:embed="rId10">
+                    <a:blip r:embed="rId10" cstate="print">
                       <a:extLst>
                         <a:ext uri="{28A0092B-C50C-407E-A947-70E740481C1C}">
                           <a14:useLocalDpi xmlns:a14="http://schemas.microsoft.com/office/drawing/2010/main" val="0"/>
@@ -1242,325 +554,74 @@
           <w:noProof/>
           <w:lang w:eastAsia="fr-FR"/>
         </w:rPr>
-        <mc:AlternateContent>
-          <mc:Choice Requires="wpg">
-            <w:drawing>
-              <wp:anchor distT="0" distB="0" distL="114300" distR="114300" simplePos="0" relativeHeight="251692032" behindDoc="0" locked="0" layoutInCell="1" allowOverlap="1" wp14:anchorId="716CD988" wp14:editId="77E21C88">
-                <wp:simplePos x="0" y="0"/>
-                <wp:positionH relativeFrom="column">
-                  <wp:posOffset>-366395</wp:posOffset>
-                </wp:positionH>
-                <wp:positionV relativeFrom="paragraph">
-                  <wp:posOffset>232410</wp:posOffset>
-                </wp:positionV>
-                <wp:extent cx="6838950" cy="1047750"/>
-                <wp:effectExtent l="19050" t="19050" r="19050" b="19050"/>
-                <wp:wrapNone/>
-                <wp:docPr id="455" name="Groupe 455"/>
-                <wp:cNvGraphicFramePr/>
-                <a:graphic xmlns:a="http://schemas.openxmlformats.org/drawingml/2006/main">
-                  <a:graphicData uri="http://schemas.microsoft.com/office/word/2010/wordprocessingGroup">
-                    <wpg:wgp>
-                      <wpg:cNvGrpSpPr/>
-                      <wpg:grpSpPr>
-                        <a:xfrm>
-                          <a:off x="0" y="0"/>
-                          <a:ext cx="6838950" cy="1047750"/>
-                          <a:chOff x="0" y="0"/>
-                          <a:chExt cx="6838950" cy="1047750"/>
-                        </a:xfrm>
-                      </wpg:grpSpPr>
-                      <wpg:grpSp>
-                        <wpg:cNvPr id="27" name="Groupe 27"/>
-                        <wpg:cNvGrpSpPr/>
-                        <wpg:grpSpPr>
-                          <a:xfrm>
-                            <a:off x="0" y="0"/>
-                            <a:ext cx="3533775" cy="1047750"/>
-                            <a:chOff x="-171450" y="133349"/>
-                            <a:chExt cx="3533775" cy="1047751"/>
-                          </a:xfrm>
-                        </wpg:grpSpPr>
-                        <wps:wsp>
-                          <wps:cNvPr id="28" name="Zone de texte 28"/>
-                          <wps:cNvSpPr txBox="1"/>
-                          <wps:spPr>
-                            <a:xfrm>
-                              <a:off x="-171450" y="885825"/>
-                              <a:ext cx="1619250" cy="295275"/>
-                            </a:xfrm>
-                            <a:prstGeom prst="rect">
-                              <a:avLst/>
-                            </a:prstGeom>
-                            <a:noFill/>
-                            <a:ln w="28575">
-                              <a:solidFill>
-                                <a:srgbClr val="D46E4C"/>
-                              </a:solidFill>
-                            </a:ln>
-                            <a:effectLst/>
-                          </wps:spPr>
-                          <wps:style>
-                            <a:lnRef idx="0">
-                              <a:schemeClr val="accent1"/>
-                            </a:lnRef>
-                            <a:fillRef idx="0">
-                              <a:schemeClr val="accent1"/>
-                            </a:fillRef>
-                            <a:effectRef idx="0">
-                              <a:schemeClr val="accent1"/>
-                            </a:effectRef>
-                            <a:fontRef idx="minor">
-                              <a:schemeClr val="dk1"/>
-                            </a:fontRef>
-                          </wps:style>
-                          <wps:txbx>
-                            <w:txbxContent>
-                              <w:p>
-                                <w:pPr>
-                                  <w:jc w:val="center"/>
-                                </w:pPr>
-                                <w:r>
-                                  <w:t>Utilisateur connecté</w:t>
-                                </w:r>
-                              </w:p>
-                            </w:txbxContent>
-                          </wps:txbx>
-                          <wps:bodyPr rot="0" spcFirstLastPara="0" vertOverflow="overflow" horzOverflow="overflow" vert="horz" wrap="square" lIns="91440" tIns="45720" rIns="91440" bIns="45720" numCol="1" spcCol="0" rtlCol="0" fromWordArt="0" anchor="ctr" anchorCtr="0" forceAA="0" compatLnSpc="1">
-                            <a:prstTxWarp prst="textNoShape">
-                              <a:avLst/>
-                            </a:prstTxWarp>
-                            <a:noAutofit/>
-                          </wps:bodyPr>
-                        </wps:wsp>
-                        <wps:wsp>
-                          <wps:cNvPr id="29" name="Zone de texte 29"/>
-                          <wps:cNvSpPr txBox="1"/>
-                          <wps:spPr>
-                            <a:xfrm>
-                              <a:off x="1524000" y="133349"/>
-                              <a:ext cx="1838325" cy="1047751"/>
-                            </a:xfrm>
-                            <a:prstGeom prst="rect">
-                              <a:avLst/>
-                            </a:prstGeom>
-                            <a:noFill/>
-                            <a:ln w="28575">
-                              <a:solidFill>
-                                <a:srgbClr val="D46E4C"/>
-                              </a:solidFill>
-                            </a:ln>
-                            <a:effectLst/>
-                          </wps:spPr>
-                          <wps:style>
-                            <a:lnRef idx="0">
-                              <a:schemeClr val="accent1"/>
-                            </a:lnRef>
-                            <a:fillRef idx="0">
-                              <a:schemeClr val="accent1"/>
-                            </a:fillRef>
-                            <a:effectRef idx="0">
-                              <a:schemeClr val="accent1"/>
-                            </a:effectRef>
-                            <a:fontRef idx="minor">
-                              <a:schemeClr val="dk1"/>
-                            </a:fontRef>
-                          </wps:style>
-                          <wps:txbx>
-                            <w:txbxContent>
-                              <w:p>
-                                <w:pPr>
-                                  <w:jc w:val="center"/>
-                                </w:pPr>
-                                <w:r>
-                                  <w:t>Ajouter, modifier et supprimer pour les listes des bénévoles et des enfants.</w:t>
-                                </w:r>
-                              </w:p>
-                            </w:txbxContent>
-                          </wps:txbx>
-                          <wps:bodyPr rot="0" spcFirstLastPara="0" vertOverflow="overflow" horzOverflow="overflow" vert="horz" wrap="square" lIns="91440" tIns="45720" rIns="91440" bIns="45720" numCol="1" spcCol="0" rtlCol="0" fromWordArt="0" anchor="ctr" anchorCtr="0" forceAA="0" compatLnSpc="1">
-                            <a:prstTxWarp prst="textNoShape">
-                              <a:avLst/>
-                            </a:prstTxWarp>
-                            <a:noAutofit/>
-                          </wps:bodyPr>
-                        </wps:wsp>
-                      </wpg:grpSp>
-                      <wps:wsp>
-                        <wps:cNvPr id="448" name="Zone de texte 448"/>
-                        <wps:cNvSpPr txBox="1"/>
-                        <wps:spPr>
-                          <a:xfrm>
-                            <a:off x="3609975" y="95250"/>
-                            <a:ext cx="1838325" cy="809625"/>
-                          </a:xfrm>
-                          <a:prstGeom prst="rect">
-                            <a:avLst/>
-                          </a:prstGeom>
-                          <a:noFill/>
-                          <a:ln w="28575">
-                            <a:solidFill>
-                              <a:srgbClr val="D46E4C"/>
-                            </a:solidFill>
-                          </a:ln>
-                          <a:effectLst/>
-                        </wps:spPr>
-                        <wps:style>
-                          <a:lnRef idx="0">
-                            <a:schemeClr val="accent1"/>
-                          </a:lnRef>
-                          <a:fillRef idx="0">
-                            <a:schemeClr val="accent1"/>
-                          </a:fillRef>
-                          <a:effectRef idx="0">
-                            <a:schemeClr val="accent1"/>
-                          </a:effectRef>
-                          <a:fontRef idx="minor">
-                            <a:schemeClr val="dk1"/>
-                          </a:fontRef>
-                        </wps:style>
-                        <wps:txbx>
-                          <w:txbxContent>
-                            <w:p>
-                              <w:pPr>
-                                <w:jc w:val="center"/>
-                              </w:pPr>
-                              <w:r>
-                                <w:t>Possibilité d’imprimer ou exporter les documents.</w:t>
-                              </w:r>
-                            </w:p>
-                          </w:txbxContent>
-                        </wps:txbx>
-                        <wps:bodyPr rot="0" spcFirstLastPara="0" vertOverflow="overflow" horzOverflow="overflow" vert="horz" wrap="square" lIns="91440" tIns="45720" rIns="91440" bIns="45720" numCol="1" spcCol="0" rtlCol="0" fromWordArt="0" anchor="ctr" anchorCtr="0" forceAA="0" compatLnSpc="1">
-                          <a:prstTxWarp prst="textNoShape">
-                            <a:avLst/>
-                          </a:prstTxWarp>
-                          <a:noAutofit/>
-                        </wps:bodyPr>
-                      </wps:wsp>
-                      <wps:wsp>
-                        <wps:cNvPr id="449" name="Zone de texte 449"/>
-                        <wps:cNvSpPr txBox="1"/>
-                        <wps:spPr>
-                          <a:xfrm>
-                            <a:off x="5524500" y="95250"/>
-                            <a:ext cx="1314450" cy="809625"/>
-                          </a:xfrm>
-                          <a:prstGeom prst="rect">
-                            <a:avLst/>
-                          </a:prstGeom>
-                          <a:noFill/>
-                          <a:ln w="28575">
-                            <a:solidFill>
-                              <a:srgbClr val="D46E4C"/>
-                            </a:solidFill>
-                          </a:ln>
-                          <a:effectLst/>
-                        </wps:spPr>
-                        <wps:style>
-                          <a:lnRef idx="0">
-                            <a:schemeClr val="accent1"/>
-                          </a:lnRef>
-                          <a:fillRef idx="0">
-                            <a:schemeClr val="accent1"/>
-                          </a:fillRef>
-                          <a:effectRef idx="0">
-                            <a:schemeClr val="accent1"/>
-                          </a:effectRef>
-                          <a:fontRef idx="minor">
-                            <a:schemeClr val="dk1"/>
-                          </a:fontRef>
-                        </wps:style>
-                        <wps:txbx>
-                          <w:txbxContent>
-                            <w:p>
-                              <w:pPr>
-                                <w:jc w:val="center"/>
-                              </w:pPr>
-                              <w:r>
-                                <w:t>Lecture seule pour le reste de l’application.</w:t>
-                              </w:r>
-                            </w:p>
-                          </w:txbxContent>
-                        </wps:txbx>
-                        <wps:bodyPr rot="0" spcFirstLastPara="0" vertOverflow="overflow" horzOverflow="overflow" vert="horz" wrap="square" lIns="91440" tIns="45720" rIns="91440" bIns="45720" numCol="1" spcCol="0" rtlCol="0" fromWordArt="0" anchor="ctr" anchorCtr="0" forceAA="0" compatLnSpc="1">
-                          <a:prstTxWarp prst="textNoShape">
-                            <a:avLst/>
-                          </a:prstTxWarp>
-                          <a:noAutofit/>
-                        </wps:bodyPr>
-                      </wps:wsp>
-                    </wpg:wgp>
-                  </a:graphicData>
-                </a:graphic>
-              </wp:anchor>
-            </w:drawing>
-          </mc:Choice>
-          <mc:Fallback>
-            <w:pict>
-              <v:group id="Groupe 455" o:spid="_x0000_s1033" style="position:absolute;left:0;text-align:left;margin-left:-28.85pt;margin-top:18.3pt;width:538.5pt;height:82.5pt;z-index:251692032" coordsize="68389,10477" o:gfxdata="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">
-                <v:group id="Groupe 27" o:spid="_x0000_s1034" style="position:absolute;width:35337;height:10477" coordorigin="-1714,1333" coordsize="35337,10477" o:gfxdata="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">
-                  <v:shape id="Zone de texte 28" o:spid="_x0000_s1035" type="#_x0000_t202" style="position:absolute;left:-1714;top:8858;width:16192;height:2953;visibility:visible;mso-wrap-style:square;v-text-anchor:middle" o:gfxdata="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" filled="f" strokecolor="#d46e4c" strokeweight="2.25pt">
-                    <v:textbox>
-                      <w:txbxContent>
-                        <w:p>
-                          <w:pPr>
-                            <w:jc w:val="center"/>
-                          </w:pPr>
-                          <w:r>
-                            <w:t>Utilisateur connecté</w:t>
-                          </w:r>
-                        </w:p>
-                      </w:txbxContent>
-                    </v:textbox>
-                  </v:shape>
-                  <v:shape id="Zone de texte 29" o:spid="_x0000_s1036" type="#_x0000_t202" style="position:absolute;left:15240;top:1333;width:18383;height:10478;visibility:visible;mso-wrap-style:square;v-text-anchor:middle" o:gfxdata="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" filled="f" strokecolor="#d46e4c" strokeweight="2.25pt">
-                    <v:textbox>
-                      <w:txbxContent>
-                        <w:p>
-                          <w:pPr>
-                            <w:jc w:val="center"/>
-                          </w:pPr>
-                          <w:r>
-                            <w:t>Ajouter, modifier et supprimer pour les listes des bénévoles et des enfants.</w:t>
-                          </w:r>
-                        </w:p>
-                      </w:txbxContent>
-                    </v:textbox>
-                  </v:shape>
-                </v:group>
-                <v:shape id="Zone de texte 448" o:spid="_x0000_s1037" type="#_x0000_t202" style="position:absolute;left:36099;top:952;width:18384;height:8096;visibility:visible;mso-wrap-style:square;v-text-anchor:middle" o:gfxdata="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" filled="f" strokecolor="#d46e4c" strokeweight="2.25pt">
-                  <v:textbox>
-                    <w:txbxContent>
-                      <w:p>
-                        <w:pPr>
-                          <w:jc w:val="center"/>
-                        </w:pPr>
-                        <w:r>
-                          <w:t>Possibilité d’imprimer ou exporter les documents.</w:t>
-                        </w:r>
-                      </w:p>
-                    </w:txbxContent>
-                  </v:textbox>
-                </v:shape>
-                <v:shape id="Zone de texte 449" o:spid="_x0000_s1038" type="#_x0000_t202" style="position:absolute;left:55245;top:952;width:13144;height:8096;visibility:visible;mso-wrap-style:square;v-text-anchor:middle" o:gfxdata="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" filled="f" strokecolor="#d46e4c" strokeweight="2.25pt">
-                  <v:textbox>
-                    <w:txbxContent>
-                      <w:p>
-                        <w:pPr>
-                          <w:jc w:val="center"/>
-                        </w:pPr>
-                        <w:r>
-                          <w:t>Lecture seule pour le reste de l’application.</w:t>
-                        </w:r>
-                      </w:p>
-                    </w:txbxContent>
-                  </v:textbox>
-                </v:shape>
-              </v:group>
-            </w:pict>
-          </mc:Fallback>
-        </mc:AlternateContent>
+        <w:pict>
+          <v:group id="Groupe 455" o:spid="_x0000_s1033" style="position:absolute;left:0;text-align:left;margin-left:-28.85pt;margin-top:18.3pt;width:538.5pt;height:82.5pt;z-index:251692032" coordsize="68389,10477" o:gfxdata="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">
+            <v:group id="Groupe 27" o:spid="_x0000_s1034" style="position:absolute;width:35337;height:10477" coordorigin="-1714,1333" coordsize="35337,10477" o:gfxdata="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">
+              <v:shape id="Zone de texte 28" o:spid="_x0000_s1035" type="#_x0000_t202" style="position:absolute;left:-1714;top:8858;width:16192;height:2953;visibility:visible;mso-wrap-style:square;v-text-anchor:middle" o:gfxdata="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" filled="f" strokecolor="#d46e4c" strokeweight="2.25pt">
+                <v:textbox>
+                  <w:txbxContent>
+                    <w:p>
+                      <w:pPr>
+                        <w:jc w:val="center"/>
+                      </w:pPr>
+                      <w:r>
+                        <w:t>Utilisateur connecté</w:t>
+                      </w:r>
+                    </w:p>
+                  </w:txbxContent>
+                </v:textbox>
+              </v:shape>
+              <v:shape id="Zone de texte 29" o:spid="_x0000_s1036" type="#_x0000_t202" style="position:absolute;left:15240;top:1333;width:18383;height:10478;visibility:visible;mso-wrap-style:square;v-text-anchor:middle" o:gfxdata="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" filled="f" strokecolor="#d46e4c" strokeweight="2.25pt">
+                <v:textbox>
+                  <w:txbxContent>
+                    <w:p>
+                      <w:pPr>
+                        <w:jc w:val="center"/>
+                      </w:pPr>
+                      <w:r>
+                        <w:t>Ajouter, modifier et supprimer pour les listes des bénévoles et des enfants.</w:t>
+                      </w:r>
+                    </w:p>
+                  </w:txbxContent>
+                </v:textbox>
+              </v:shape>
+            </v:group>
+            <v:shape id="Zone de texte 448" o:spid="_x0000_s1037" type="#_x0000_t202" style="position:absolute;left:36099;top:952;width:18384;height:8096;visibility:visible;mso-wrap-style:square;v-text-anchor:middle" o:gfxdata="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" filled="f" strokecolor="#d46e4c" strokeweight="2.25pt">
+              <v:textbox>
+                <w:txbxContent>
+                  <w:p>
+                    <w:pPr>
+                      <w:jc w:val="center"/>
+                    </w:pPr>
+                    <w:r>
+                      <w:t xml:space="preserve">Possibilité d’imprimer ou </w:t>
+                    </w:r>
+                    <w:r>
+                      <w:t>d’</w:t>
+                    </w:r>
+                    <w:r>
+                      <w:t>exporter les documents.</w:t>
+                    </w:r>
+                  </w:p>
+                </w:txbxContent>
+              </v:textbox>
+            </v:shape>
+            <v:shape id="Zone de texte 449" o:spid="_x0000_s1038" type="#_x0000_t202" style="position:absolute;left:55245;top:952;width:13144;height:8096;visibility:visible;mso-wrap-style:square;v-text-anchor:middle" o:gfxdata="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" filled="f" strokecolor="#d46e4c" strokeweight="2.25pt">
+              <v:textbox>
+                <w:txbxContent>
+                  <w:p>
+                    <w:pPr>
+                      <w:jc w:val="center"/>
+                    </w:pPr>
+                    <w:r>
+                      <w:t>Lecture seule pour le reste de l’application.</w:t>
+                    </w:r>
+                  </w:p>
+                </w:txbxContent>
+              </v:textbox>
+            </v:shape>
+          </v:group>
+        </w:pict>
       </w:r>
       <w:r>
         <w:rPr>
@@ -1568,7 +629,7 @@
           <w:lang w:eastAsia="fr-FR"/>
         </w:rPr>
         <w:drawing>
-          <wp:inline distT="0" distB="0" distL="0" distR="0" wp14:anchorId="6A96C03C" wp14:editId="3459AC3E">
+          <wp:inline distT="0" distB="0" distL="0" distR="0">
             <wp:extent cx="942975" cy="1039856"/>
             <wp:effectExtent l="0" t="0" r="0" b="8255"/>
             <wp:docPr id="19" name="Image 19"/>
@@ -1583,7 +644,7 @@
                     <pic:cNvPicPr/>
                   </pic:nvPicPr>
                   <pic:blipFill>
-                    <a:blip r:embed="rId10">
+                    <a:blip r:embed="rId10" cstate="print">
                       <a:extLst>
                         <a:ext uri="{28A0092B-C50C-407E-A947-70E740481C1C}">
                           <a14:useLocalDpi xmlns:a14="http://schemas.microsoft.com/office/drawing/2010/main" val="0"/>
@@ -1618,340 +679,74 @@
           <w:lang w:eastAsia="fr-FR"/>
         </w:rPr>
         <w:lastRenderedPageBreak/>
-        <mc:AlternateContent>
-          <mc:Choice Requires="wpg">
-            <w:drawing>
-              <wp:anchor distT="0" distB="0" distL="114300" distR="114300" simplePos="0" relativeHeight="251694080" behindDoc="0" locked="0" layoutInCell="1" allowOverlap="1" wp14:anchorId="1BFD5482" wp14:editId="609FD0E6">
-                <wp:simplePos x="0" y="0"/>
-                <wp:positionH relativeFrom="column">
-                  <wp:posOffset>-366395</wp:posOffset>
-                </wp:positionH>
-                <wp:positionV relativeFrom="paragraph">
-                  <wp:posOffset>224156</wp:posOffset>
-                </wp:positionV>
-                <wp:extent cx="6838950" cy="1085848"/>
-                <wp:effectExtent l="19050" t="19050" r="19050" b="19685"/>
-                <wp:wrapNone/>
-                <wp:docPr id="460" name="Groupe 460"/>
-                <wp:cNvGraphicFramePr/>
-                <a:graphic xmlns:a="http://schemas.openxmlformats.org/drawingml/2006/main">
-                  <a:graphicData uri="http://schemas.microsoft.com/office/word/2010/wordprocessingGroup">
-                    <wpg:wgp>
-                      <wpg:cNvGrpSpPr/>
-                      <wpg:grpSpPr>
-                        <a:xfrm>
-                          <a:off x="0" y="0"/>
-                          <a:ext cx="6838950" cy="1085848"/>
-                          <a:chOff x="0" y="-38098"/>
-                          <a:chExt cx="6838950" cy="1085848"/>
-                        </a:xfrm>
-                      </wpg:grpSpPr>
-                      <wpg:grpSp>
-                        <wpg:cNvPr id="464" name="Groupe 464"/>
-                        <wpg:cNvGrpSpPr/>
-                        <wpg:grpSpPr>
-                          <a:xfrm>
-                            <a:off x="0" y="28576"/>
-                            <a:ext cx="3533775" cy="1019174"/>
-                            <a:chOff x="-171450" y="161925"/>
-                            <a:chExt cx="3533775" cy="1019175"/>
-                          </a:xfrm>
-                        </wpg:grpSpPr>
-                        <wps:wsp>
-                          <wps:cNvPr id="465" name="Zone de texte 465"/>
-                          <wps:cNvSpPr txBox="1"/>
-                          <wps:spPr>
-                            <a:xfrm>
-                              <a:off x="-171450" y="885825"/>
-                              <a:ext cx="1619250" cy="295275"/>
-                            </a:xfrm>
-                            <a:prstGeom prst="rect">
-                              <a:avLst/>
-                            </a:prstGeom>
-                            <a:noFill/>
-                            <a:ln w="28575">
-                              <a:solidFill>
-                                <a:srgbClr val="D46E4C"/>
-                              </a:solidFill>
-                            </a:ln>
-                            <a:effectLst/>
-                          </wps:spPr>
-                          <wps:style>
-                            <a:lnRef idx="0">
-                              <a:schemeClr val="accent1"/>
-                            </a:lnRef>
-                            <a:fillRef idx="0">
-                              <a:schemeClr val="accent1"/>
-                            </a:fillRef>
-                            <a:effectRef idx="0">
-                              <a:schemeClr val="accent1"/>
-                            </a:effectRef>
-                            <a:fontRef idx="minor">
-                              <a:schemeClr val="dk1"/>
-                            </a:fontRef>
-                          </wps:style>
-                          <wps:txbx>
-                            <w:txbxContent>
-                              <w:p>
-                                <w:pPr>
-                                  <w:jc w:val="center"/>
-                                </w:pPr>
-                                <w:r>
-                                  <w:t xml:space="preserve">Trésorier </w:t>
-                                </w:r>
-                                <w:r>
-                                  <w:t>connecté</w:t>
-                                </w:r>
-                              </w:p>
-                            </w:txbxContent>
-                          </wps:txbx>
-                          <wps:bodyPr rot="0" spcFirstLastPara="0" vertOverflow="overflow" horzOverflow="overflow" vert="horz" wrap="square" lIns="91440" tIns="45720" rIns="91440" bIns="45720" numCol="1" spcCol="0" rtlCol="0" fromWordArt="0" anchor="ctr" anchorCtr="0" forceAA="0" compatLnSpc="1">
-                            <a:prstTxWarp prst="textNoShape">
-                              <a:avLst/>
-                            </a:prstTxWarp>
-                            <a:noAutofit/>
-                          </wps:bodyPr>
-                        </wps:wsp>
-                        <wps:wsp>
-                          <wps:cNvPr id="466" name="Zone de texte 466"/>
-                          <wps:cNvSpPr txBox="1"/>
-                          <wps:spPr>
-                            <a:xfrm>
-                              <a:off x="1524000" y="161925"/>
-                              <a:ext cx="1838325" cy="1019175"/>
-                            </a:xfrm>
-                            <a:prstGeom prst="rect">
-                              <a:avLst/>
-                            </a:prstGeom>
-                            <a:noFill/>
-                            <a:ln w="28575">
-                              <a:solidFill>
-                                <a:srgbClr val="D46E4C"/>
-                              </a:solidFill>
-                            </a:ln>
-                            <a:effectLst/>
-                          </wps:spPr>
-                          <wps:style>
-                            <a:lnRef idx="0">
-                              <a:schemeClr val="accent1"/>
-                            </a:lnRef>
-                            <a:fillRef idx="0">
-                              <a:schemeClr val="accent1"/>
-                            </a:fillRef>
-                            <a:effectRef idx="0">
-                              <a:schemeClr val="accent1"/>
-                            </a:effectRef>
-                            <a:fontRef idx="minor">
-                              <a:schemeClr val="dk1"/>
-                            </a:fontRef>
-                          </wps:style>
-                          <wps:txbx>
-                            <w:txbxContent>
-                              <w:p>
-                                <w:pPr>
-                                  <w:jc w:val="center"/>
-                                </w:pPr>
-                                <w:r>
-                                  <w:t xml:space="preserve">Ajouter, modifier et supprimer pour </w:t>
-                                </w:r>
-                                <w:r>
-                                  <w:t>toutes les listes et pour la comptabilité.</w:t>
-                                </w:r>
-                              </w:p>
-                            </w:txbxContent>
-                          </wps:txbx>
-                          <wps:bodyPr rot="0" spcFirstLastPara="0" vertOverflow="overflow" horzOverflow="overflow" vert="horz" wrap="square" lIns="91440" tIns="45720" rIns="91440" bIns="45720" numCol="1" spcCol="0" rtlCol="0" fromWordArt="0" anchor="ctr" anchorCtr="0" forceAA="0" compatLnSpc="1">
-                            <a:prstTxWarp prst="textNoShape">
-                              <a:avLst/>
-                            </a:prstTxWarp>
-                            <a:noAutofit/>
-                          </wps:bodyPr>
-                        </wps:wsp>
-                      </wpg:grpSp>
-                      <wps:wsp>
-                        <wps:cNvPr id="467" name="Zone de texte 467"/>
-                        <wps:cNvSpPr txBox="1"/>
-                        <wps:spPr>
-                          <a:xfrm>
-                            <a:off x="3609975" y="95250"/>
-                            <a:ext cx="1838325" cy="809625"/>
-                          </a:xfrm>
-                          <a:prstGeom prst="rect">
-                            <a:avLst/>
-                          </a:prstGeom>
-                          <a:noFill/>
-                          <a:ln w="28575">
-                            <a:solidFill>
-                              <a:srgbClr val="D46E4C"/>
-                            </a:solidFill>
-                          </a:ln>
-                          <a:effectLst/>
-                        </wps:spPr>
-                        <wps:style>
-                          <a:lnRef idx="0">
-                            <a:schemeClr val="accent1"/>
-                          </a:lnRef>
-                          <a:fillRef idx="0">
-                            <a:schemeClr val="accent1"/>
-                          </a:fillRef>
-                          <a:effectRef idx="0">
-                            <a:schemeClr val="accent1"/>
-                          </a:effectRef>
-                          <a:fontRef idx="minor">
-                            <a:schemeClr val="dk1"/>
-                          </a:fontRef>
-                        </wps:style>
-                        <wps:txbx>
-                          <w:txbxContent>
-                            <w:p>
-                              <w:pPr>
-                                <w:jc w:val="center"/>
-                              </w:pPr>
-                              <w:r>
-                                <w:t>Possibilité d’imprimer ou exporter les documents.</w:t>
-                              </w:r>
-                            </w:p>
-                          </w:txbxContent>
-                        </wps:txbx>
-                        <wps:bodyPr rot="0" spcFirstLastPara="0" vertOverflow="overflow" horzOverflow="overflow" vert="horz" wrap="square" lIns="91440" tIns="45720" rIns="91440" bIns="45720" numCol="1" spcCol="0" rtlCol="0" fromWordArt="0" anchor="ctr" anchorCtr="0" forceAA="0" compatLnSpc="1">
-                          <a:prstTxWarp prst="textNoShape">
-                            <a:avLst/>
-                          </a:prstTxWarp>
-                          <a:noAutofit/>
-                        </wps:bodyPr>
-                      </wps:wsp>
-                      <wps:wsp>
-                        <wps:cNvPr id="468" name="Zone de texte 468"/>
-                        <wps:cNvSpPr txBox="1"/>
-                        <wps:spPr>
-                          <a:xfrm>
-                            <a:off x="5524500" y="-38098"/>
-                            <a:ext cx="1314450" cy="1084582"/>
-                          </a:xfrm>
-                          <a:prstGeom prst="rect">
-                            <a:avLst/>
-                          </a:prstGeom>
-                          <a:noFill/>
-                          <a:ln w="28575">
-                            <a:solidFill>
-                              <a:srgbClr val="D46E4C"/>
-                            </a:solidFill>
-                          </a:ln>
-                          <a:effectLst/>
-                        </wps:spPr>
-                        <wps:style>
-                          <a:lnRef idx="0">
-                            <a:schemeClr val="accent1"/>
-                          </a:lnRef>
-                          <a:fillRef idx="0">
-                            <a:schemeClr val="accent1"/>
-                          </a:fillRef>
-                          <a:effectRef idx="0">
-                            <a:schemeClr val="accent1"/>
-                          </a:effectRef>
-                          <a:fontRef idx="minor">
-                            <a:schemeClr val="dk1"/>
-                          </a:fontRef>
-                        </wps:style>
-                        <wps:txbx>
-                          <w:txbxContent>
-                            <w:p>
-                              <w:pPr>
-                                <w:jc w:val="center"/>
-                              </w:pPr>
-                              <w:r>
-                                <w:t>Accès à toutes les fonctionnalités de l’application.</w:t>
-                              </w:r>
-                            </w:p>
-                          </w:txbxContent>
-                        </wps:txbx>
-                        <wps:bodyPr rot="0" spcFirstLastPara="0" vertOverflow="overflow" horzOverflow="overflow" vert="horz" wrap="square" lIns="91440" tIns="45720" rIns="91440" bIns="45720" numCol="1" spcCol="0" rtlCol="0" fromWordArt="0" anchor="ctr" anchorCtr="0" forceAA="0" compatLnSpc="1">
-                          <a:prstTxWarp prst="textNoShape">
-                            <a:avLst/>
-                          </a:prstTxWarp>
-                          <a:noAutofit/>
-                        </wps:bodyPr>
-                      </wps:wsp>
-                    </wpg:wgp>
-                  </a:graphicData>
-                </a:graphic>
-                <wp14:sizeRelV relativeFrom="margin">
-                  <wp14:pctHeight>0</wp14:pctHeight>
-                </wp14:sizeRelV>
-              </wp:anchor>
-            </w:drawing>
-          </mc:Choice>
-          <mc:Fallback>
-            <w:pict>
-              <v:group id="Groupe 460" o:spid="_x0000_s1039" style="position:absolute;left:0;text-align:left;margin-left:-28.85pt;margin-top:17.65pt;width:538.5pt;height:85.5pt;z-index:251694080;mso-height-relative:margin" coordorigin=",-380" coordsize="68389,10858" o:gfxdata="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">
-                <v:group id="Groupe 464" o:spid="_x0000_s1040" style="position:absolute;top:285;width:35337;height:10192" coordorigin="-1714,1619" coordsize="35337,10191" o:gfxdata="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">
-                  <v:shape id="Zone de texte 465" o:spid="_x0000_s1041" type="#_x0000_t202" style="position:absolute;left:-1714;top:8858;width:16192;height:2953;visibility:visible;mso-wrap-style:square;v-text-anchor:middle" o:gfxdata="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" filled="f" strokecolor="#d46e4c" strokeweight="2.25pt">
-                    <v:textbox>
-                      <w:txbxContent>
-                        <w:p>
-                          <w:pPr>
-                            <w:jc w:val="center"/>
-                          </w:pPr>
-                          <w:r>
-                            <w:t xml:space="preserve">Trésorier </w:t>
-                          </w:r>
-                          <w:r>
-                            <w:t>connecté</w:t>
-                          </w:r>
-                        </w:p>
-                      </w:txbxContent>
-                    </v:textbox>
-                  </v:shape>
-                  <v:shape id="Zone de texte 466" o:spid="_x0000_s1042" type="#_x0000_t202" style="position:absolute;left:15240;top:1619;width:18383;height:10192;visibility:visible;mso-wrap-style:square;v-text-anchor:middle" o:gfxdata="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" filled="f" strokecolor="#d46e4c" strokeweight="2.25pt">
-                    <v:textbox>
-                      <w:txbxContent>
-                        <w:p>
-                          <w:pPr>
-                            <w:jc w:val="center"/>
-                          </w:pPr>
-                          <w:r>
-                            <w:t xml:space="preserve">Ajouter, modifier et supprimer pour </w:t>
-                          </w:r>
-                          <w:r>
-                            <w:t>toutes les listes et pour la comptabilité.</w:t>
-                          </w:r>
-                        </w:p>
-                      </w:txbxContent>
-                    </v:textbox>
-                  </v:shape>
-                </v:group>
-                <v:shape id="Zone de texte 467" o:spid="_x0000_s1043" type="#_x0000_t202" style="position:absolute;left:36099;top:952;width:18384;height:8096;visibility:visible;mso-wrap-style:square;v-text-anchor:middle" o:gfxdata="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" filled="f" strokecolor="#d46e4c" strokeweight="2.25pt">
-                  <v:textbox>
-                    <w:txbxContent>
-                      <w:p>
-                        <w:pPr>
-                          <w:jc w:val="center"/>
-                        </w:pPr>
-                        <w:r>
-                          <w:t>Possibilité d’imprimer ou exporter les documents.</w:t>
-                        </w:r>
-                      </w:p>
-                    </w:txbxContent>
-                  </v:textbox>
-                </v:shape>
-                <v:shape id="Zone de texte 468" o:spid="_x0000_s1044" type="#_x0000_t202" style="position:absolute;left:55245;top:-380;width:13144;height:10844;visibility:visible;mso-wrap-style:square;v-text-anchor:middle" o:gfxdata="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" filled="f" strokecolor="#d46e4c" strokeweight="2.25pt">
-                  <v:textbox>
-                    <w:txbxContent>
-                      <w:p>
-                        <w:pPr>
-                          <w:jc w:val="center"/>
-                        </w:pPr>
-                        <w:r>
-                          <w:t>Accès à toutes les fonctionnalités de l’application.</w:t>
-                        </w:r>
-                      </w:p>
-                    </w:txbxContent>
-                  </v:textbox>
-                </v:shape>
-              </v:group>
-            </w:pict>
-          </mc:Fallback>
-        </mc:AlternateContent>
+        <w:pict>
+          <v:group id="Groupe 460" o:spid="_x0000_s1039" style="position:absolute;left:0;text-align:left;margin-left:-28.85pt;margin-top:17.65pt;width:538.5pt;height:85.5pt;z-index:251694080;mso-height-relative:margin" coordorigin=",-380" coordsize="68389,10858" o:gfxdata="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">
+            <v:group id="Groupe 464" o:spid="_x0000_s1040" style="position:absolute;top:285;width:35337;height:10192" coordorigin="-1714,1619" coordsize="35337,10191" o:gfxdata="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">
+              <v:shape id="Zone de texte 465" o:spid="_x0000_s1041" type="#_x0000_t202" style="position:absolute;left:-1714;top:8858;width:16192;height:2953;visibility:visible;mso-wrap-style:square;v-text-anchor:middle" o:gfxdata="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" filled="f" strokecolor="#d46e4c" strokeweight="2.25pt">
+                <v:textbox>
+                  <w:txbxContent>
+                    <w:p>
+                      <w:pPr>
+                        <w:jc w:val="center"/>
+                      </w:pPr>
+                      <w:r>
+                        <w:t xml:space="preserve">Trésorier </w:t>
+                      </w:r>
+                      <w:r>
+                        <w:t>connecté</w:t>
+                      </w:r>
+                    </w:p>
+                  </w:txbxContent>
+                </v:textbox>
+              </v:shape>
+              <v:shape id="Zone de texte 466" o:spid="_x0000_s1042" type="#_x0000_t202" style="position:absolute;left:15240;top:1619;width:18383;height:10192;visibility:visible;mso-wrap-style:square;v-text-anchor:middle" o:gfxdata="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" filled="f" strokecolor="#d46e4c" strokeweight="2.25pt">
+                <v:textbox>
+                  <w:txbxContent>
+                    <w:p>
+                      <w:pPr>
+                        <w:jc w:val="center"/>
+                      </w:pPr>
+                      <w:r>
+                        <w:t xml:space="preserve">Ajouter, modifier et supprimer pour </w:t>
+                      </w:r>
+                      <w:r>
+                        <w:t>toutes les listes et pour la comptabilité.</w:t>
+                      </w:r>
+                    </w:p>
+                  </w:txbxContent>
+                </v:textbox>
+              </v:shape>
+            </v:group>
+            <v:shape id="Zone de texte 467" o:spid="_x0000_s1043" type="#_x0000_t202" style="position:absolute;left:36099;top:952;width:18384;height:8096;visibility:visible;mso-wrap-style:square;v-text-anchor:middle" o:gfxdata="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" filled="f" strokecolor="#d46e4c" strokeweight="2.25pt">
+              <v:textbox>
+                <w:txbxContent>
+                  <w:p>
+                    <w:pPr>
+                      <w:jc w:val="center"/>
+                    </w:pPr>
+                    <w:r>
+                      <w:t>Possibilité d’imprimer ou exporter les documents.</w:t>
+                    </w:r>
+                  </w:p>
+                </w:txbxContent>
+              </v:textbox>
+            </v:shape>
+            <v:shape id="Zone de texte 468" o:spid="_x0000_s1044" type="#_x0000_t202" style="position:absolute;left:55245;top:-380;width:13144;height:10844;visibility:visible;mso-wrap-style:square;v-text-anchor:middle" o:gfxdata="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" filled="f" strokecolor="#d46e4c" strokeweight="2.25pt">
+              <v:textbox>
+                <w:txbxContent>
+                  <w:p>
+                    <w:pPr>
+                      <w:jc w:val="center"/>
+                    </w:pPr>
+                    <w:r>
+                      <w:t>Accès à toutes les fonctionnalités de l’application.</w:t>
+                    </w:r>
+                  </w:p>
+                </w:txbxContent>
+              </v:textbox>
+            </v:shape>
+          </v:group>
+        </w:pict>
       </w:r>
       <w:r>
         <w:rPr>
@@ -1959,7 +754,7 @@
           <w:lang w:eastAsia="fr-FR"/>
         </w:rPr>
         <w:drawing>
-          <wp:inline distT="0" distB="0" distL="0" distR="0" wp14:anchorId="1D69B029" wp14:editId="7A97D99A">
+          <wp:inline distT="0" distB="0" distL="0" distR="0">
             <wp:extent cx="942975" cy="1039856"/>
             <wp:effectExtent l="0" t="0" r="0" b="8255"/>
             <wp:docPr id="469" name="Image 469"/>
@@ -1974,7 +769,7 @@
                     <pic:cNvPicPr/>
                   </pic:nvPicPr>
                   <pic:blipFill>
-                    <a:blip r:embed="rId10">
+                    <a:blip r:embed="rId10" cstate="print">
                       <a:extLst>
                         <a:ext uri="{28A0092B-C50C-407E-A947-70E740481C1C}">
                           <a14:useLocalDpi xmlns:a14="http://schemas.microsoft.com/office/drawing/2010/main" val="0"/>
@@ -2025,7 +820,19 @@
         <w:t xml:space="preserve">elles sont associées à un type (charges, recettes, banque, caisse), ce qui permet d’afficher et d’enregistrer les écritures en fonction de son type et de l’année. Pour enregistrer une écriture, il faut remplir les lignes d’écriture tout en respectant les règles de comptabilité, comme l’égalité entre le débit et le crédit avant la validation de l’écriture. </w:t>
       </w:r>
       <w:r>
-        <w:t>Il sera possible d’exporter ou imprimer des documents concernant la comptabilité ou des listes.</w:t>
+        <w:t xml:space="preserve">Il sera possible d’exporter ou </w:t>
+      </w:r>
+      <w:r>
+        <w:t>d’</w:t>
+      </w:r>
+      <w:r>
+        <w:t>imprimer des documents</w:t>
+      </w:r>
+      <w:r>
+        <w:t xml:space="preserve"> concernant la comptabilité ou l</w:t>
+      </w:r>
+      <w:r>
+        <w:t>es listes.</w:t>
       </w:r>
     </w:p>
     <w:p>
@@ -2045,13 +852,23 @@
     </w:p>
     <w:p>
       <w:r>
-        <w:t>Il faut que l’application conserve les justificatifs (les factures). Ils</w:t>
-      </w:r>
-      <w:r>
-        <w:t xml:space="preserve"> seront enregistrés directement</w:t>
-      </w:r>
-      <w:r>
-        <w:t xml:space="preserve"> lors de l’ajout d’une écriture. Ils doivent être consultables à tout moment par l’utilisateur.</w:t>
+        <w:t>Il faut que l’application conserve les justificatifs (les factures). Ils seront enregistrés directement lors de l’ajout d’une écriture</w:t>
+      </w:r>
+      <w:r>
+        <w:t xml:space="preserve"> (photo, </w:t>
+      </w:r>
+      <w:proofErr w:type="gramStart"/>
+      <w:r>
+        <w:t>scan ..</w:t>
+      </w:r>
+      <w:proofErr w:type="gramEnd"/>
+      <w:r>
+        <w:t>)</w:t>
+      </w:r>
+      <w:bookmarkStart w:id="0" w:name="_GoBack"/>
+      <w:bookmarkEnd w:id="0"/>
+      <w:r>
+        <w:t>. Ils doivent être consultables à tout moment par l’utilisateur.</w:t>
       </w:r>
     </w:p>
     <w:p/>
@@ -2106,394 +923,103 @@
         <w:noProof/>
         <w:lang w:eastAsia="fr-FR"/>
       </w:rPr>
-      <mc:AlternateContent>
-        <mc:Choice Requires="wps">
-          <w:drawing>
-            <wp:anchor distT="0" distB="0" distL="114300" distR="114300" simplePos="0" relativeHeight="251664384" behindDoc="0" locked="0" layoutInCell="1" allowOverlap="1" wp14:anchorId="34C7A083" wp14:editId="69659283">
-              <wp:simplePos x="0" y="0"/>
-              <wp:positionH relativeFrom="column">
-                <wp:posOffset>5097145</wp:posOffset>
-              </wp:positionH>
-              <wp:positionV relativeFrom="paragraph">
-                <wp:posOffset>26035</wp:posOffset>
-              </wp:positionV>
-              <wp:extent cx="1051560" cy="350520"/>
-              <wp:effectExtent l="0" t="0" r="0" b="0"/>
-              <wp:wrapNone/>
-              <wp:docPr id="26" name="Zone de texte 26"/>
-              <wp:cNvGraphicFramePr/>
-              <a:graphic xmlns:a="http://schemas.openxmlformats.org/drawingml/2006/main">
-                <a:graphicData uri="http://schemas.microsoft.com/office/word/2010/wordprocessingShape">
-                  <wps:wsp>
-                    <wps:cNvSpPr txBox="1"/>
-                    <wps:spPr>
-                      <a:xfrm>
-                        <a:off x="0" y="0"/>
-                        <a:ext cx="1051560" cy="350520"/>
-                      </a:xfrm>
-                      <a:prstGeom prst="rect">
-                        <a:avLst/>
-                      </a:prstGeom>
-                      <a:noFill/>
-                      <a:ln w="6350">
-                        <a:noFill/>
-                      </a:ln>
-                      <a:effectLst/>
-                    </wps:spPr>
-                    <wps:style>
-                      <a:lnRef idx="0">
-                        <a:schemeClr val="accent1"/>
-                      </a:lnRef>
-                      <a:fillRef idx="0">
-                        <a:schemeClr val="accent1"/>
-                      </a:fillRef>
-                      <a:effectRef idx="0">
-                        <a:schemeClr val="accent1"/>
-                      </a:effectRef>
-                      <a:fontRef idx="minor">
-                        <a:schemeClr val="dk1"/>
-                      </a:fontRef>
-                    </wps:style>
-                    <wps:txbx>
-                      <w:txbxContent>
-                        <w:p>
-                          <w:pPr>
-                            <w:jc w:val="center"/>
-                            <w:rPr>
-                              <w:sz w:val="40"/>
-                              <w:szCs w:val="40"/>
-                            </w:rPr>
-                          </w:pPr>
-                          <w:r>
-                            <w:rPr>
-                              <w:rFonts w:asciiTheme="majorHAnsi" w:eastAsiaTheme="majorEastAsia" w:hAnsiTheme="majorHAnsi" w:cstheme="majorBidi"/>
-                              <w:sz w:val="40"/>
-                              <w:szCs w:val="40"/>
-                            </w:rPr>
-                            <w:t xml:space="preserve">~ </w:t>
-                          </w:r>
-                          <w:r>
-                            <w:rPr>
-                              <w:rFonts w:asciiTheme="minorHAnsi" w:eastAsiaTheme="minorEastAsia" w:hAnsiTheme="minorHAnsi"/>
-                              <w:sz w:val="40"/>
-                              <w:szCs w:val="40"/>
-                            </w:rPr>
-                            <w:fldChar w:fldCharType="begin"/>
-                          </w:r>
-                          <w:r>
-                            <w:rPr>
-                              <w:sz w:val="40"/>
-                              <w:szCs w:val="40"/>
-                            </w:rPr>
-                            <w:instrText>PAGE    \* MERGEFORMAT</w:instrText>
-                          </w:r>
-                          <w:r>
-                            <w:rPr>
-                              <w:rFonts w:asciiTheme="minorHAnsi" w:eastAsiaTheme="minorEastAsia" w:hAnsiTheme="minorHAnsi"/>
-                              <w:sz w:val="40"/>
-                              <w:szCs w:val="40"/>
-                            </w:rPr>
-                            <w:fldChar w:fldCharType="separate"/>
-                          </w:r>
-                          <w:r>
-                            <w:rPr>
-                              <w:rFonts w:asciiTheme="majorHAnsi" w:eastAsiaTheme="majorEastAsia" w:hAnsiTheme="majorHAnsi" w:cstheme="majorBidi"/>
-                              <w:noProof/>
-                              <w:sz w:val="40"/>
-                              <w:szCs w:val="40"/>
-                            </w:rPr>
-                            <w:t>1</w:t>
-                          </w:r>
-                          <w:r>
-                            <w:rPr>
-                              <w:rFonts w:asciiTheme="majorHAnsi" w:eastAsiaTheme="majorEastAsia" w:hAnsiTheme="majorHAnsi" w:cstheme="majorBidi"/>
-                              <w:sz w:val="40"/>
-                              <w:szCs w:val="40"/>
-                            </w:rPr>
-                            <w:fldChar w:fldCharType="end"/>
-                          </w:r>
-                          <w:r>
-                            <w:rPr>
-                              <w:rFonts w:asciiTheme="majorHAnsi" w:eastAsiaTheme="majorEastAsia" w:hAnsiTheme="majorHAnsi" w:cstheme="majorBidi"/>
-                              <w:sz w:val="40"/>
-                              <w:szCs w:val="40"/>
-                            </w:rPr>
-                            <w:t xml:space="preserve"> ~</w:t>
-                          </w:r>
-                        </w:p>
-                      </w:txbxContent>
-                    </wps:txbx>
-                    <wps:bodyPr rot="0" spcFirstLastPara="0" vertOverflow="overflow" horzOverflow="overflow" vert="horz" wrap="square" lIns="91440" tIns="45720" rIns="91440" bIns="45720" numCol="1" spcCol="0" rtlCol="0" fromWordArt="0" anchor="t" anchorCtr="0" forceAA="0" compatLnSpc="1">
-                      <a:prstTxWarp prst="textNoShape">
-                        <a:avLst/>
-                      </a:prstTxWarp>
-                      <a:noAutofit/>
-                    </wps:bodyPr>
-                  </wps:wsp>
-                </a:graphicData>
-              </a:graphic>
-              <wp14:sizeRelH relativeFrom="margin">
-                <wp14:pctWidth>0</wp14:pctWidth>
-              </wp14:sizeRelH>
-              <wp14:sizeRelV relativeFrom="margin">
-                <wp14:pctHeight>0</wp14:pctHeight>
-              </wp14:sizeRelV>
-            </wp:anchor>
-          </w:drawing>
-        </mc:Choice>
-        <mc:Fallback>
-          <w:pict>
-            <v:shapetype id="_x0000_t202" coordsize="21600,21600" o:spt="202" path="m,l,21600r21600,l21600,xe">
-              <v:stroke joinstyle="miter"/>
-              <v:path gradientshapeok="t" o:connecttype="rect"/>
-            </v:shapetype>
-            <v:shape id="Zone de texte 26" o:spid="_x0000_s1045" type="#_x0000_t202" style="position:absolute;left:0;text-align:left;margin-left:401.35pt;margin-top:2.05pt;width:82.8pt;height:27.6pt;z-index:251664384;visibility:visible;mso-wrap-style:square;mso-width-percent:0;mso-height-percent:0;mso-wrap-distance-left:9pt;mso-wrap-distance-top:0;mso-wrap-distance-right:9pt;mso-wrap-distance-bottom:0;mso-position-horizontal:absolute;mso-position-horizontal-relative:text;mso-position-vertical:absolute;mso-position-vertical-relative:text;mso-width-percent:0;mso-height-percent:0;mso-width-relative:margin;mso-height-relative:margin;v-text-anchor:top" o:gfxdata="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" filled="f" stroked="f" strokeweight=".5pt">
-              <v:textbox>
-                <w:txbxContent>
-                  <w:p>
-                    <w:pPr>
-                      <w:jc w:val="center"/>
-                      <w:rPr>
-                        <w:sz w:val="40"/>
-                        <w:szCs w:val="40"/>
-                      </w:rPr>
-                    </w:pPr>
-                    <w:r>
-                      <w:rPr>
-                        <w:rFonts w:asciiTheme="majorHAnsi" w:eastAsiaTheme="majorEastAsia" w:hAnsiTheme="majorHAnsi" w:cstheme="majorBidi"/>
-                        <w:sz w:val="40"/>
-                        <w:szCs w:val="40"/>
-                      </w:rPr>
-                      <w:t xml:space="preserve">~ </w:t>
-                    </w:r>
-                    <w:r>
-                      <w:rPr>
-                        <w:rFonts w:asciiTheme="minorHAnsi" w:eastAsiaTheme="minorEastAsia" w:hAnsiTheme="minorHAnsi"/>
-                        <w:sz w:val="40"/>
-                        <w:szCs w:val="40"/>
-                      </w:rPr>
-                      <w:fldChar w:fldCharType="begin"/>
-                    </w:r>
-                    <w:r>
-                      <w:rPr>
-                        <w:sz w:val="40"/>
-                        <w:szCs w:val="40"/>
-                      </w:rPr>
-                      <w:instrText>PAGE    \* MERGEFORMAT</w:instrText>
-                    </w:r>
-                    <w:r>
-                      <w:rPr>
-                        <w:rFonts w:asciiTheme="minorHAnsi" w:eastAsiaTheme="minorEastAsia" w:hAnsiTheme="minorHAnsi"/>
-                        <w:sz w:val="40"/>
-                        <w:szCs w:val="40"/>
-                      </w:rPr>
-                      <w:fldChar w:fldCharType="separate"/>
-                    </w:r>
-                    <w:r>
-                      <w:rPr>
-                        <w:rFonts w:asciiTheme="majorHAnsi" w:eastAsiaTheme="majorEastAsia" w:hAnsiTheme="majorHAnsi" w:cstheme="majorBidi"/>
-                        <w:noProof/>
-                        <w:sz w:val="40"/>
-                        <w:szCs w:val="40"/>
-                      </w:rPr>
-                      <w:t>1</w:t>
-                    </w:r>
-                    <w:r>
-                      <w:rPr>
-                        <w:rFonts w:asciiTheme="majorHAnsi" w:eastAsiaTheme="majorEastAsia" w:hAnsiTheme="majorHAnsi" w:cstheme="majorBidi"/>
-                        <w:sz w:val="40"/>
-                        <w:szCs w:val="40"/>
-                      </w:rPr>
-                      <w:fldChar w:fldCharType="end"/>
-                    </w:r>
-                    <w:r>
-                      <w:rPr>
-                        <w:rFonts w:asciiTheme="majorHAnsi" w:eastAsiaTheme="majorEastAsia" w:hAnsiTheme="majorHAnsi" w:cstheme="majorBidi"/>
-                        <w:sz w:val="40"/>
-                        <w:szCs w:val="40"/>
-                      </w:rPr>
-                      <w:t xml:space="preserve"> ~</w:t>
-                    </w:r>
-                  </w:p>
-                </w:txbxContent>
-              </v:textbox>
-            </v:shape>
-          </w:pict>
-        </mc:Fallback>
-      </mc:AlternateContent>
+      <w:pict>
+        <v:shapetype id="_x0000_t202" coordsize="21600,21600" o:spt="202" path="m,l,21600r21600,l21600,xe">
+          <v:stroke joinstyle="miter"/>
+          <v:path gradientshapeok="t" o:connecttype="rect"/>
+        </v:shapetype>
+        <v:shape id="Zone de texte 26" o:spid="_x0000_s2052" type="#_x0000_t202" style="position:absolute;left:0;text-align:left;margin-left:401.35pt;margin-top:2.05pt;width:82.8pt;height:27.6pt;z-index:251664384;visibility:visible;mso-wrap-style:square;mso-width-percent:0;mso-height-percent:0;mso-wrap-distance-left:9pt;mso-wrap-distance-top:0;mso-wrap-distance-right:9pt;mso-wrap-distance-bottom:0;mso-position-horizontal:absolute;mso-position-horizontal-relative:text;mso-position-vertical:absolute;mso-position-vertical-relative:text;mso-width-percent:0;mso-height-percent:0;mso-width-relative:margin;mso-height-relative:margin;v-text-anchor:top" o:gfxdata="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" filled="f" stroked="f" strokeweight=".5pt">
+          <v:textbox>
+            <w:txbxContent>
+              <w:p>
+                <w:pPr>
+                  <w:jc w:val="center"/>
+                  <w:rPr>
+                    <w:sz w:val="40"/>
+                    <w:szCs w:val="40"/>
+                  </w:rPr>
+                </w:pPr>
+                <w:r>
+                  <w:rPr>
+                    <w:rFonts w:asciiTheme="majorHAnsi" w:eastAsiaTheme="majorEastAsia" w:hAnsiTheme="majorHAnsi" w:cstheme="majorBidi"/>
+                    <w:sz w:val="40"/>
+                    <w:szCs w:val="40"/>
+                  </w:rPr>
+                  <w:t xml:space="preserve">~ </w:t>
+                </w:r>
+                <w:r>
+                  <w:rPr>
+                    <w:rFonts w:asciiTheme="minorHAnsi" w:eastAsiaTheme="minorEastAsia" w:hAnsiTheme="minorHAnsi"/>
+                    <w:sz w:val="40"/>
+                    <w:szCs w:val="40"/>
+                  </w:rPr>
+                  <w:fldChar w:fldCharType="begin"/>
+                </w:r>
+                <w:r>
+                  <w:rPr>
+                    <w:sz w:val="40"/>
+                    <w:szCs w:val="40"/>
+                  </w:rPr>
+                  <w:instrText>PAGE    \* MERGEFORMAT</w:instrText>
+                </w:r>
+                <w:r>
+                  <w:rPr>
+                    <w:rFonts w:asciiTheme="minorHAnsi" w:eastAsiaTheme="minorEastAsia" w:hAnsiTheme="minorHAnsi"/>
+                    <w:sz w:val="40"/>
+                    <w:szCs w:val="40"/>
+                  </w:rPr>
+                  <w:fldChar w:fldCharType="separate"/>
+                </w:r>
+                <w:r>
+                  <w:rPr>
+                    <w:rFonts w:asciiTheme="majorHAnsi" w:eastAsiaTheme="majorEastAsia" w:hAnsiTheme="majorHAnsi" w:cstheme="majorBidi"/>
+                    <w:noProof/>
+                    <w:sz w:val="40"/>
+                    <w:szCs w:val="40"/>
+                  </w:rPr>
+                  <w:t>2</w:t>
+                </w:r>
+                <w:r>
+                  <w:rPr>
+                    <w:rFonts w:asciiTheme="majorHAnsi" w:eastAsiaTheme="majorEastAsia" w:hAnsiTheme="majorHAnsi" w:cstheme="majorBidi"/>
+                    <w:sz w:val="40"/>
+                    <w:szCs w:val="40"/>
+                  </w:rPr>
+                  <w:fldChar w:fldCharType="end"/>
+                </w:r>
+                <w:r>
+                  <w:rPr>
+                    <w:rFonts w:asciiTheme="majorHAnsi" w:eastAsiaTheme="majorEastAsia" w:hAnsiTheme="majorHAnsi" w:cstheme="majorBidi"/>
+                    <w:sz w:val="40"/>
+                    <w:szCs w:val="40"/>
+                  </w:rPr>
+                  <w:t xml:space="preserve"> ~</w:t>
+                </w:r>
+              </w:p>
+            </w:txbxContent>
+          </v:textbox>
+        </v:shape>
+      </w:pict>
     </w:r>
     <w:r>
       <w:rPr>
         <w:noProof/>
         <w:lang w:eastAsia="fr-FR"/>
       </w:rPr>
-      <mc:AlternateContent>
-        <mc:Choice Requires="wps">
-          <w:drawing>
-            <wp:anchor distT="0" distB="0" distL="114300" distR="114300" simplePos="0" relativeHeight="251663360" behindDoc="0" locked="0" layoutInCell="1" allowOverlap="1" wp14:anchorId="78B28C05" wp14:editId="74B29340">
-              <wp:simplePos x="0" y="0"/>
-              <wp:positionH relativeFrom="column">
-                <wp:posOffset>5096510</wp:posOffset>
-              </wp:positionH>
-              <wp:positionV relativeFrom="paragraph">
-                <wp:posOffset>-212513</wp:posOffset>
-              </wp:positionV>
-              <wp:extent cx="1051560" cy="821055"/>
-              <wp:effectExtent l="0" t="0" r="15240" b="17145"/>
-              <wp:wrapNone/>
-              <wp:docPr id="25" name="Ellipse 25"/>
-              <wp:cNvGraphicFramePr/>
-              <a:graphic xmlns:a="http://schemas.openxmlformats.org/drawingml/2006/main">
-                <a:graphicData uri="http://schemas.microsoft.com/office/word/2010/wordprocessingShape">
-                  <wps:wsp>
-                    <wps:cNvSpPr/>
-                    <wps:spPr>
-                      <a:xfrm>
-                        <a:off x="0" y="0"/>
-                        <a:ext cx="1051560" cy="821055"/>
-                      </a:xfrm>
-                      <a:prstGeom prst="ellipse">
-                        <a:avLst/>
-                      </a:prstGeom>
-                      <a:gradFill flip="none" rotWithShape="1">
-                        <a:gsLst>
-                          <a:gs pos="0">
-                            <a:schemeClr val="lt1">
-                              <a:shade val="30000"/>
-                              <a:satMod val="115000"/>
-                            </a:schemeClr>
-                          </a:gs>
-                          <a:gs pos="50000">
-                            <a:schemeClr val="lt1">
-                              <a:shade val="67500"/>
-                              <a:satMod val="115000"/>
-                            </a:schemeClr>
-                          </a:gs>
-                          <a:gs pos="100000">
-                            <a:schemeClr val="lt1">
-                              <a:shade val="100000"/>
-                              <a:satMod val="115000"/>
-                            </a:schemeClr>
-                          </a:gs>
-                        </a:gsLst>
-                        <a:lin ang="2700000" scaled="1"/>
-                        <a:tileRect/>
-                      </a:gradFill>
-                      <a:ln>
-                        <a:solidFill>
-                          <a:srgbClr val="4163D3"/>
-                        </a:solidFill>
-                      </a:ln>
-                    </wps:spPr>
-                    <wps:style>
-                      <a:lnRef idx="2">
-                        <a:schemeClr val="accent6"/>
-                      </a:lnRef>
-                      <a:fillRef idx="1">
-                        <a:schemeClr val="lt1"/>
-                      </a:fillRef>
-                      <a:effectRef idx="0">
-                        <a:schemeClr val="accent6"/>
-                      </a:effectRef>
-                      <a:fontRef idx="minor">
-                        <a:schemeClr val="dk1"/>
-                      </a:fontRef>
-                    </wps:style>
-                    <wps:bodyPr rot="0" spcFirstLastPara="0" vertOverflow="overflow" horzOverflow="overflow" vert="horz" wrap="square" lIns="91440" tIns="45720" rIns="91440" bIns="45720" numCol="1" spcCol="0" rtlCol="0" fromWordArt="0" anchor="ctr" anchorCtr="0" forceAA="0" compatLnSpc="1">
-                      <a:prstTxWarp prst="textNoShape">
-                        <a:avLst/>
-                      </a:prstTxWarp>
-                      <a:noAutofit/>
-                    </wps:bodyPr>
-                  </wps:wsp>
-                </a:graphicData>
-              </a:graphic>
-              <wp14:sizeRelH relativeFrom="margin">
-                <wp14:pctWidth>0</wp14:pctWidth>
-              </wp14:sizeRelH>
-            </wp:anchor>
-          </w:drawing>
-        </mc:Choice>
-        <mc:Fallback>
-          <w:pict>
-            <v:oval id="Ellipse 25" o:spid="_x0000_s1026" style="position:absolute;margin-left:401.3pt;margin-top:-16.75pt;width:82.8pt;height:64.65pt;z-index:251663360;visibility:visible;mso-wrap-style:square;mso-width-percent:0;mso-wrap-distance-left:9pt;mso-wrap-distance-top:0;mso-wrap-distance-right:9pt;mso-wrap-distance-bottom:0;mso-position-horizontal:absolute;mso-position-horizontal-relative:text;mso-position-vertical:absolute;mso-position-vertical-relative:text;mso-width-percent:0;mso-width-relative:margin;v-text-anchor:middle" o:gfxdata="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" fillcolor="#4c4c4c [961]" strokecolor="#4163d3" strokeweight="2pt">
-              <v:fill color2="white [3201]" rotate="t" angle="45" colors="0 #959595;.5 #d6d6d6;1 white" focus="100%" type="gradient"/>
-            </v:oval>
-          </w:pict>
-        </mc:Fallback>
-      </mc:AlternateContent>
+      <w:pict>
+        <v:oval id="Ellipse 25" o:spid="_x0000_s2051" style="position:absolute;left:0;text-align:left;margin-left:401.3pt;margin-top:-16.75pt;width:82.8pt;height:64.65pt;z-index:251663360;visibility:visible;mso-wrap-style:square;mso-width-percent:0;mso-wrap-distance-left:9pt;mso-wrap-distance-top:0;mso-wrap-distance-right:9pt;mso-wrap-distance-bottom:0;mso-position-horizontal:absolute;mso-position-horizontal-relative:text;mso-position-vertical:absolute;mso-position-vertical-relative:text;mso-width-percent:0;mso-width-relative:margin;v-text-anchor:middle" o:gfxdata="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" fillcolor="#4c4c4c [961]" strokecolor="#4163d3" strokeweight="2pt">
+          <v:fill color2="white [3201]" rotate="t" angle="45" colors="0 #959595;.5 #d6d6d6;1 white" focus="100%" type="gradient"/>
+        </v:oval>
+      </w:pict>
     </w:r>
     <w:r>
       <w:rPr>
         <w:noProof/>
         <w:lang w:eastAsia="fr-FR"/>
       </w:rPr>
-      <mc:AlternateContent>
-        <mc:Choice Requires="wps">
-          <w:drawing>
-            <wp:anchor distT="0" distB="0" distL="114300" distR="114300" simplePos="0" relativeHeight="251662336" behindDoc="0" locked="0" layoutInCell="1" allowOverlap="1" wp14:anchorId="01C7ECC6" wp14:editId="6DD31868">
-              <wp:simplePos x="0" y="0"/>
-              <wp:positionH relativeFrom="column">
-                <wp:posOffset>-899795</wp:posOffset>
-              </wp:positionH>
-              <wp:positionV relativeFrom="paragraph">
-                <wp:posOffset>78105</wp:posOffset>
-              </wp:positionV>
-              <wp:extent cx="7556500" cy="254000"/>
-              <wp:effectExtent l="0" t="0" r="25400" b="12700"/>
-              <wp:wrapNone/>
-              <wp:docPr id="23" name="Rectangle 23"/>
-              <wp:cNvGraphicFramePr/>
-              <a:graphic xmlns:a="http://schemas.openxmlformats.org/drawingml/2006/main">
-                <a:graphicData uri="http://schemas.microsoft.com/office/word/2010/wordprocessingShape">
-                  <wps:wsp>
-                    <wps:cNvSpPr/>
-                    <wps:spPr>
-                      <a:xfrm>
-                        <a:off x="0" y="0"/>
-                        <a:ext cx="7556500" cy="254000"/>
-                      </a:xfrm>
-                      <a:prstGeom prst="rect">
-                        <a:avLst/>
-                      </a:prstGeom>
-                      <a:solidFill>
-                        <a:srgbClr val="D46E4C"/>
-                      </a:solidFill>
-                    </wps:spPr>
-                    <wps:style>
-                      <a:lnRef idx="2">
-                        <a:schemeClr val="accent1">
-                          <a:shade val="50000"/>
-                        </a:schemeClr>
-                      </a:lnRef>
-                      <a:fillRef idx="1">
-                        <a:schemeClr val="accent1"/>
-                      </a:fillRef>
-                      <a:effectRef idx="0">
-                        <a:schemeClr val="accent1"/>
-                      </a:effectRef>
-                      <a:fontRef idx="minor">
-                        <a:schemeClr val="lt1"/>
-                      </a:fontRef>
-                    </wps:style>
-                    <wps:bodyPr rot="0" spcFirstLastPara="0" vertOverflow="overflow" horzOverflow="overflow" vert="horz" wrap="square" lIns="91440" tIns="45720" rIns="91440" bIns="45720" numCol="1" spcCol="0" rtlCol="0" fromWordArt="0" anchor="ctr" anchorCtr="0" forceAA="0" compatLnSpc="1">
-                      <a:prstTxWarp prst="textNoShape">
-                        <a:avLst/>
-                      </a:prstTxWarp>
-                      <a:noAutofit/>
-                    </wps:bodyPr>
-                  </wps:wsp>
-                </a:graphicData>
-              </a:graphic>
-            </wp:anchor>
-          </w:drawing>
-        </mc:Choice>
-        <mc:Fallback>
-          <w:pict>
-            <v:rect id="Rectangle 23" o:spid="_x0000_s1026" style="position:absolute;margin-left:-70.85pt;margin-top:6.15pt;width:595pt;height:20pt;z-index:251662336;visibility:visible;mso-wrap-style:square;mso-wrap-distance-left:9pt;mso-wrap-distance-top:0;mso-wrap-distance-right:9pt;mso-wrap-distance-bottom:0;mso-position-horizontal:absolute;mso-position-horizontal-relative:text;mso-position-vertical:absolute;mso-position-vertical-relative:text;v-text-anchor:middle" o:gfxdata="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" fillcolor="#d46e4c" strokecolor="#243f60 [1604]" strokeweight="2pt"/>
-          </w:pict>
-        </mc:Fallback>
-      </mc:AlternateContent>
+      <w:pict>
+        <v:rect id="Rectangle 23" o:spid="_x0000_s2050" style="position:absolute;left:0;text-align:left;margin-left:-70.85pt;margin-top:6.15pt;width:595pt;height:20pt;z-index:251662336;visibility:visible;mso-wrap-style:square;mso-wrap-distance-left:9pt;mso-wrap-distance-top:0;mso-wrap-distance-right:9pt;mso-wrap-distance-bottom:0;mso-position-horizontal:absolute;mso-position-horizontal-relative:text;mso-position-vertical:absolute;mso-position-vertical-relative:text;v-text-anchor:middle" o:gfxdata="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" fillcolor="#d46e4c" strokecolor="#243f60 [1604]" strokeweight="2pt"/>
+      </w:pict>
     </w:r>
   </w:p>
 </w:ftr>
@@ -2539,187 +1065,66 @@
                 <w:noProof/>
                 <w:lang w:eastAsia="fr-FR"/>
               </w:rPr>
-              <mc:AlternateContent>
-                <mc:Choice Requires="wps">
-                  <w:drawing>
-                    <wp:anchor distT="0" distB="0" distL="114300" distR="114300" simplePos="0" relativeHeight="251666432" behindDoc="0" locked="0" layoutInCell="1" allowOverlap="1" wp14:anchorId="565C3BA1" wp14:editId="2B6864FC">
-                      <wp:simplePos x="0" y="0"/>
-                      <wp:positionH relativeFrom="margin">
-                        <wp:align>center</wp:align>
-                      </wp:positionH>
-                      <wp:positionV relativeFrom="bottomMargin">
-                        <wp:align>center</wp:align>
-                      </wp:positionV>
-                      <wp:extent cx="626745" cy="626745"/>
-                      <wp:effectExtent l="0" t="0" r="1905" b="1905"/>
-                      <wp:wrapNone/>
-                      <wp:docPr id="560" name="Ellipse 10"/>
-                      <wp:cNvGraphicFramePr>
-                        <a:graphicFrameLocks xmlns:a="http://schemas.openxmlformats.org/drawingml/2006/main"/>
-                      </wp:cNvGraphicFramePr>
-                      <a:graphic xmlns:a="http://schemas.openxmlformats.org/drawingml/2006/main">
-                        <a:graphicData uri="http://schemas.microsoft.com/office/word/2010/wordprocessingShape">
-                          <wps:wsp>
-                            <wps:cNvSpPr>
-                              <a:spLocks noChangeArrowheads="1"/>
-                            </wps:cNvSpPr>
-                            <wps:spPr bwMode="auto">
-                              <a:xfrm>
-                                <a:off x="0" y="0"/>
-                                <a:ext cx="626745" cy="626745"/>
-                              </a:xfrm>
-                              <a:prstGeom prst="ellipse">
-                                <a:avLst/>
-                              </a:prstGeom>
-                              <a:solidFill>
-                                <a:srgbClr val="40618B"/>
-                              </a:solidFill>
-                              <a:extLst>
-                                <a:ext uri="{91240B29-F687-4F45-9708-019B960494DF}">
-                                  <a14:hiddenLine xmlns:a14="http://schemas.microsoft.com/office/drawing/2010/main" w="9525">
-                                    <a:solidFill>
-                                      <a:srgbClr val="000000"/>
-                                    </a:solidFill>
-                                    <a:round/>
-                                    <a:headEnd/>
-                                    <a:tailEnd/>
-                                  </a14:hiddenLine>
-                                </a:ext>
-                              </a:extLst>
-                            </wps:spPr>
-                            <wps:txbx>
-                              <w:txbxContent>
-                                <w:p>
-                                  <w:pPr>
-                                    <w:pStyle w:val="Pieddepage"/>
-                                    <w:jc w:val="center"/>
-                                    <w:rPr>
-                                      <w:b/>
-                                      <w:bCs/>
-                                      <w:color w:val="FFFFFF" w:themeColor="background1"/>
-                                      <w:sz w:val="32"/>
-                                      <w:szCs w:val="32"/>
-                                    </w:rPr>
-                                  </w:pPr>
-                                  <w:r>
-                                    <w:rPr>
-                                      <w:sz w:val="22"/>
-                                      <w:szCs w:val="21"/>
-                                    </w:rPr>
-                                    <w:fldChar w:fldCharType="begin"/>
-                                  </w:r>
-                                  <w:r>
-                                    <w:instrText>PAGE    \* MERGEFORMAT</w:instrText>
-                                  </w:r>
-                                  <w:r>
-                                    <w:rPr>
-                                      <w:sz w:val="22"/>
-                                      <w:szCs w:val="21"/>
-                                    </w:rPr>
-                                    <w:fldChar w:fldCharType="separate"/>
-                                  </w:r>
-                                  <w:r>
-                                    <w:rPr>
-                                      <w:b/>
-                                      <w:bCs/>
-                                      <w:noProof/>
-                                      <w:color w:val="FFFFFF" w:themeColor="background1"/>
-                                      <w:sz w:val="32"/>
-                                      <w:szCs w:val="32"/>
-                                    </w:rPr>
-                                    <w:t>0</w:t>
-                                  </w:r>
-                                  <w:r>
-                                    <w:rPr>
-                                      <w:b/>
-                                      <w:bCs/>
-                                      <w:color w:val="FFFFFF" w:themeColor="background1"/>
-                                      <w:sz w:val="32"/>
-                                      <w:szCs w:val="32"/>
-                                    </w:rPr>
-                                    <w:fldChar w:fldCharType="end"/>
-                                  </w:r>
-                                </w:p>
-                              </w:txbxContent>
-                            </wps:txbx>
-                            <wps:bodyPr rot="0" vert="horz" wrap="square" lIns="0" tIns="45720" rIns="0" bIns="45720" anchor="ctr" anchorCtr="0" upright="1">
-                              <a:noAutofit/>
-                            </wps:bodyPr>
-                          </wps:wsp>
-                        </a:graphicData>
-                      </a:graphic>
-                      <wp14:sizeRelH relativeFrom="page">
-                        <wp14:pctWidth>0</wp14:pctWidth>
-                      </wp14:sizeRelH>
-                      <wp14:sizeRelV relativeFrom="page">
-                        <wp14:pctHeight>0</wp14:pctHeight>
-                      </wp14:sizeRelV>
-                    </wp:anchor>
-                  </w:drawing>
-                </mc:Choice>
-                <mc:Fallback>
-                  <w:pict>
-                    <v:oval id="Ellipse 10" o:spid="_x0000_s1046" style="position:absolute;left:0;text-align:left;margin-left:0;margin-top:0;width:49.35pt;height:49.35pt;z-index:251666432;visibility:visible;mso-wrap-style:square;mso-width-percent:0;mso-height-percent:0;mso-wrap-distance-left:9pt;mso-wrap-distance-top:0;mso-wrap-distance-right:9pt;mso-wrap-distance-bottom:0;mso-position-horizontal:center;mso-position-horizontal-relative:margin;mso-position-vertical:center;mso-position-vertical-relative:bottom-margin-area;mso-width-percent:0;mso-height-percent:0;mso-width-relative:page;mso-height-relative:page;v-text-anchor:middle" o:gfxdata="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" fillcolor="#40618b" stroked="f">
-                      <v:textbox inset="0,,0">
-                        <w:txbxContent>
-                          <w:p>
-                            <w:pPr>
-                              <w:pStyle w:val="Pieddepage"/>
-                              <w:jc w:val="center"/>
-                              <w:rPr>
-                                <w:b/>
-                                <w:bCs/>
-                                <w:color w:val="FFFFFF" w:themeColor="background1"/>
-                                <w:sz w:val="32"/>
-                                <w:szCs w:val="32"/>
-                              </w:rPr>
-                            </w:pPr>
-                            <w:r>
-                              <w:rPr>
-                                <w:sz w:val="22"/>
-                                <w:szCs w:val="21"/>
-                              </w:rPr>
-                              <w:fldChar w:fldCharType="begin"/>
-                            </w:r>
-                            <w:r>
-                              <w:instrText>PAGE    \* MERGEFORMAT</w:instrText>
-                            </w:r>
-                            <w:r>
-                              <w:rPr>
-                                <w:sz w:val="22"/>
-                                <w:szCs w:val="21"/>
-                              </w:rPr>
-                              <w:fldChar w:fldCharType="separate"/>
-                            </w:r>
-                            <w:r>
-                              <w:rPr>
-                                <w:b/>
-                                <w:bCs/>
-                                <w:noProof/>
-                                <w:color w:val="FFFFFF" w:themeColor="background1"/>
-                                <w:sz w:val="32"/>
-                                <w:szCs w:val="32"/>
-                              </w:rPr>
-                              <w:t>0</w:t>
-                            </w:r>
-                            <w:r>
-                              <w:rPr>
-                                <w:b/>
-                                <w:bCs/>
-                                <w:color w:val="FFFFFF" w:themeColor="background1"/>
-                                <w:sz w:val="32"/>
-                                <w:szCs w:val="32"/>
-                              </w:rPr>
-                              <w:fldChar w:fldCharType="end"/>
-                            </w:r>
-                          </w:p>
-                        </w:txbxContent>
-                      </v:textbox>
-                      <w10:wrap anchorx="margin" anchory="margin"/>
-                    </v:oval>
-                  </w:pict>
-                </mc:Fallback>
-              </mc:AlternateContent>
+              <w:pict>
+                <v:oval id="Ellipse 10" o:spid="_x0000_s2049" style="position:absolute;left:0;text-align:left;margin-left:0;margin-top:0;width:49.35pt;height:49.35pt;z-index:251666432;visibility:visible;mso-wrap-style:square;mso-width-percent:0;mso-height-percent:0;mso-wrap-distance-left:9pt;mso-wrap-distance-top:0;mso-wrap-distance-right:9pt;mso-wrap-distance-bottom:0;mso-position-horizontal:center;mso-position-horizontal-relative:margin;mso-position-vertical:center;mso-position-vertical-relative:bottom-margin-area;mso-width-percent:0;mso-height-percent:0;mso-width-relative:page;mso-height-relative:page;v-text-anchor:middle" o:gfxdata="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" fillcolor="#40618b" stroked="f">
+                  <v:textbox inset="0,,0">
+                    <w:txbxContent>
+                      <w:p>
+                        <w:pPr>
+                          <w:pStyle w:val="Pieddepage"/>
+                          <w:jc w:val="center"/>
+                          <w:rPr>
+                            <w:b/>
+                            <w:bCs/>
+                            <w:color w:val="FFFFFF" w:themeColor="background1"/>
+                            <w:sz w:val="32"/>
+                            <w:szCs w:val="32"/>
+                          </w:rPr>
+                        </w:pPr>
+                        <w:r>
+                          <w:rPr>
+                            <w:sz w:val="22"/>
+                            <w:szCs w:val="21"/>
+                          </w:rPr>
+                          <w:fldChar w:fldCharType="begin"/>
+                        </w:r>
+                        <w:r>
+                          <w:instrText>PAGE    \* MERGEFORMAT</w:instrText>
+                        </w:r>
+                        <w:r>
+                          <w:rPr>
+                            <w:sz w:val="22"/>
+                            <w:szCs w:val="21"/>
+                          </w:rPr>
+                          <w:fldChar w:fldCharType="separate"/>
+                        </w:r>
+                        <w:r>
+                          <w:rPr>
+                            <w:b/>
+                            <w:bCs/>
+                            <w:noProof/>
+                            <w:color w:val="FFFFFF" w:themeColor="background1"/>
+                            <w:sz w:val="32"/>
+                            <w:szCs w:val="32"/>
+                          </w:rPr>
+                          <w:t>0</w:t>
+                        </w:r>
+                        <w:r>
+                          <w:rPr>
+                            <w:b/>
+                            <w:bCs/>
+                            <w:color w:val="FFFFFF" w:themeColor="background1"/>
+                            <w:sz w:val="32"/>
+                            <w:szCs w:val="32"/>
+                          </w:rPr>
+                          <w:fldChar w:fldCharType="end"/>
+                        </w:r>
+                      </w:p>
+                    </w:txbxContent>
+                  </v:textbox>
+                  <w10:wrap anchorx="margin" anchory="margin"/>
+                </v:oval>
+              </w:pict>
             </w:r>
           </w:p>
         </w:sdtContent>
@@ -2771,7 +1176,7 @@
         <w:lang w:eastAsia="fr-FR"/>
       </w:rPr>
       <w:drawing>
-        <wp:anchor distT="0" distB="0" distL="114300" distR="114300" simplePos="0" relativeHeight="251660288" behindDoc="0" locked="0" layoutInCell="1" allowOverlap="1" wp14:anchorId="2586E648" wp14:editId="433D0F9A">
+        <wp:anchor distT="0" distB="0" distL="114300" distR="114300" simplePos="0" relativeHeight="251660288" behindDoc="0" locked="0" layoutInCell="1" allowOverlap="1">
           <wp:simplePos x="0" y="0"/>
           <wp:positionH relativeFrom="column">
             <wp:posOffset>-429895</wp:posOffset>
@@ -2841,12 +1246,6 @@
               </pic:pic>
             </a:graphicData>
           </a:graphic>
-          <wp14:sizeRelH relativeFrom="page">
-            <wp14:pctWidth>0</wp14:pctWidth>
-          </wp14:sizeRelH>
-          <wp14:sizeRelV relativeFrom="page">
-            <wp14:pctHeight>0</wp14:pctHeight>
-          </wp14:sizeRelV>
         </wp:anchor>
       </w:drawing>
     </w:r>
@@ -2855,72 +1254,9 @@
         <w:noProof/>
         <w:lang w:eastAsia="fr-FR"/>
       </w:rPr>
-      <mc:AlternateContent>
-        <mc:Choice Requires="wps">
-          <w:drawing>
-            <wp:anchor distT="0" distB="0" distL="114300" distR="114300" simplePos="0" relativeHeight="251659264" behindDoc="0" locked="0" layoutInCell="1" allowOverlap="1" wp14:anchorId="188C70AC" wp14:editId="5ECB3546">
-              <wp:simplePos x="0" y="0"/>
-              <wp:positionH relativeFrom="column">
-                <wp:posOffset>-899795</wp:posOffset>
-              </wp:positionH>
-              <wp:positionV relativeFrom="paragraph">
-                <wp:posOffset>-93980</wp:posOffset>
-              </wp:positionV>
-              <wp:extent cx="7556500" cy="254000"/>
-              <wp:effectExtent l="0" t="0" r="25400" b="12700"/>
-              <wp:wrapNone/>
-              <wp:docPr id="22" name="Rectangle 22"/>
-              <wp:cNvGraphicFramePr/>
-              <a:graphic xmlns:a="http://schemas.openxmlformats.org/drawingml/2006/main">
-                <a:graphicData uri="http://schemas.microsoft.com/office/word/2010/wordprocessingShape">
-                  <wps:wsp>
-                    <wps:cNvSpPr/>
-                    <wps:spPr>
-                      <a:xfrm>
-                        <a:off x="0" y="0"/>
-                        <a:ext cx="7556500" cy="254000"/>
-                      </a:xfrm>
-                      <a:prstGeom prst="rect">
-                        <a:avLst/>
-                      </a:prstGeom>
-                      <a:solidFill>
-                        <a:srgbClr val="D46E4C"/>
-                      </a:solidFill>
-                    </wps:spPr>
-                    <wps:style>
-                      <a:lnRef idx="2">
-                        <a:schemeClr val="accent1">
-                          <a:shade val="50000"/>
-                        </a:schemeClr>
-                      </a:lnRef>
-                      <a:fillRef idx="1">
-                        <a:schemeClr val="accent1"/>
-                      </a:fillRef>
-                      <a:effectRef idx="0">
-                        <a:schemeClr val="accent1"/>
-                      </a:effectRef>
-                      <a:fontRef idx="minor">
-                        <a:schemeClr val="lt1"/>
-                      </a:fontRef>
-                    </wps:style>
-                    <wps:bodyPr rot="0" spcFirstLastPara="0" vertOverflow="overflow" horzOverflow="overflow" vert="horz" wrap="square" lIns="91440" tIns="45720" rIns="91440" bIns="45720" numCol="1" spcCol="0" rtlCol="0" fromWordArt="0" anchor="ctr" anchorCtr="0" forceAA="0" compatLnSpc="1">
-                      <a:prstTxWarp prst="textNoShape">
-                        <a:avLst/>
-                      </a:prstTxWarp>
-                      <a:noAutofit/>
-                    </wps:bodyPr>
-                  </wps:wsp>
-                </a:graphicData>
-              </a:graphic>
-            </wp:anchor>
-          </w:drawing>
-        </mc:Choice>
-        <mc:Fallback>
-          <w:pict>
-            <v:rect id="Rectangle 22" o:spid="_x0000_s1026" style="position:absolute;margin-left:-70.85pt;margin-top:-7.4pt;width:595pt;height:20pt;z-index:251659264;visibility:visible;mso-wrap-style:square;mso-wrap-distance-left:9pt;mso-wrap-distance-top:0;mso-wrap-distance-right:9pt;mso-wrap-distance-bottom:0;mso-position-horizontal:absolute;mso-position-horizontal-relative:text;mso-position-vertical:absolute;mso-position-vertical-relative:text;v-text-anchor:middle" o:gfxdata="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" fillcolor="#d46e4c" strokecolor="#243f60 [1604]" strokeweight="2pt"/>
-          </w:pict>
-        </mc:Fallback>
-      </mc:AlternateContent>
+      <w:pict>
+        <v:rect id="Rectangle 22" o:spid="_x0000_s2053" style="position:absolute;left:0;text-align:left;margin-left:-70.85pt;margin-top:-7.4pt;width:595pt;height:20pt;z-index:251659264;visibility:visible;mso-wrap-style:square;mso-wrap-distance-left:9pt;mso-wrap-distance-top:0;mso-wrap-distance-right:9pt;mso-wrap-distance-bottom:0;mso-position-horizontal:absolute;mso-position-horizontal-relative:text;mso-position-vertical:absolute;mso-position-vertical-relative:text;v-text-anchor:middle" o:gfxdata="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" fillcolor="#d46e4c" strokecolor="#243f60 [1604]" strokeweight="2pt"/>
+      </w:pict>
     </w:r>
   </w:p>
 </w:hdr>
@@ -2949,7 +1285,7 @@
         <v:path o:extrusionok="f" gradientshapeok="t" o:connecttype="rect"/>
         <o:lock v:ext="edit" aspectratio="t"/>
       </v:shapetype>
-      <v:shape id="_x0000_i1202" type="#_x0000_t75" style="width:216.75pt;height:218.25pt" o:bullet="t">
+      <v:shape id="_x0000_i1204" type="#_x0000_t75" style="width:216.75pt;height:217.5pt" o:bullet="t">
         <v:imagedata r:id="rId1" o:title="thSD9LJNSI"/>
       </v:shape>
     </w:pict>
@@ -5321,7 +3657,7 @@
 </file>
 
 <file path=customXml/itemProps1.xml><?xml version="1.0" encoding="utf-8"?>
-<ds:datastoreItem xmlns:ds="http://schemas.openxmlformats.org/officeDocument/2006/customXml" ds:itemID="{E3DBD4F4-9A17-4A54-9549-25DCEC5D9BA7}">
+<ds:datastoreItem xmlns:ds="http://schemas.openxmlformats.org/officeDocument/2006/customXml" ds:itemID="{5CF434FB-C765-40C8-A231-F78EAC331A2D}">
   <ds:schemaRefs>
     <ds:schemaRef ds:uri="http://schemas.openxmlformats.org/officeDocument/2006/bibliography"/>
   </ds:schemaRefs>

</xml_diff>